<commit_message>
Finished recording narrations, missing conclution.
</commit_message>
<xml_diff>
--- a/transcript.docx
+++ b/transcript.docx
@@ -109,7 +109,19 @@
         <w:rPr>
           <w:lang w:val="el-GR"/>
         </w:rPr>
-        <w:t>Οφέλη, προκλήσεις και λύσεις.</w:t>
+        <w:t>Οφέλη, προκλήσεις και λύσεις</w:t>
+      </w:r>
+      <w:r>
+        <w:rPr>
+          <w:lang w:val="el-GR"/>
+        </w:rPr>
+        <w:t>”</w:t>
+      </w:r>
+      <w:r>
+        <w:rPr>
+          <w:lang w:val="el-GR"/>
+        </w:rPr>
+        <w:t>.</w:t>
       </w:r>
     </w:p>
     <w:p>
@@ -238,7 +250,19 @@
         <w:rPr>
           <w:lang w:val="el-GR"/>
         </w:rPr>
-        <w:t xml:space="preserve">και </w:t>
+        <w:t xml:space="preserve">μεταφέροντας την επεξεργασία δεδομένων στα άκρα του δικτύου </w:t>
+      </w:r>
+      <w:r>
+        <w:rPr>
+          <w:lang w:val="el-GR"/>
+        </w:rPr>
+        <w:t>όπου</w:t>
+      </w:r>
+      <w:r>
+        <w:rPr>
+          <w:lang w:val="el-GR"/>
+        </w:rPr>
+        <w:t xml:space="preserve"> χρησιμοποιώντας τεχνικές </w:t>
       </w:r>
       <w:r>
         <w:t>caching</w:t>
@@ -247,41 +271,20 @@
         <w:rPr>
           <w:lang w:val="el-GR"/>
         </w:rPr>
-        <w:t xml:space="preserve"> μεταφέροντας την επεξεργασία δεδομένων στα άκρα του δικτύου και χρησιμοποιώντας τεχνικές </w:t>
-      </w:r>
-      <w:r>
-        <w:t>caching</w:t>
-      </w:r>
-      <w:r>
-        <w:rPr>
-          <w:lang w:val="el-GR"/>
-        </w:rPr>
-        <w:t xml:space="preserve"> ώστε</w:t>
-      </w:r>
-      <w:r>
-        <w:rPr>
-          <w:lang w:val="el-GR"/>
-        </w:rPr>
-        <w:t xml:space="preserve"> </w:t>
-      </w:r>
-      <w:r>
-        <w:rPr>
-          <w:lang w:val="el-GR"/>
-        </w:rPr>
-        <w:t xml:space="preserve">παραμένει όσο είναι δυνατόν η κίνηση και επεξεργασία στα άκρα. </w:t>
-      </w:r>
-    </w:p>
-    <w:p>
-      <w:pPr>
-        <w:rPr>
-          <w:lang w:val="el-GR"/>
-        </w:rPr>
-      </w:pPr>
-      <w:r>
-        <w:rPr>
-          <w:lang w:val="el-GR"/>
-        </w:rPr>
-        <w:t xml:space="preserve">Ένα τέτοιο σύστημα έχει πολλά θετικά και για τους </w:t>
+        <w:t xml:space="preserve"> παραμένει όσο είναι δυνατόν η κίνηση και επεξεργασία στα άκρα. </w:t>
+      </w:r>
+    </w:p>
+    <w:p>
+      <w:pPr>
+        <w:rPr>
+          <w:lang w:val="el-GR"/>
+        </w:rPr>
+      </w:pPr>
+      <w:r>
+        <w:rPr>
+          <w:lang w:val="el-GR"/>
+        </w:rPr>
+        <w:t xml:space="preserve">Ένα τέτοιο σύστημα έχει πολλά θετικά για τους </w:t>
       </w:r>
       <w:r>
         <w:t>Server</w:t>
@@ -305,7 +308,61 @@
         <w:rPr>
           <w:lang w:val="el-GR"/>
         </w:rPr>
-        <w:t>και για τους χρήστες αλλά και για τις επιχειρήσεις, όχι όμως χωρίς τα αρνητικά του και τις δυσκολίες του.</w:t>
+        <w:t>τ</w:t>
+      </w:r>
+      <w:r>
+        <w:rPr>
+          <w:lang w:val="el-GR"/>
+        </w:rPr>
+        <w:t>ις</w:t>
+      </w:r>
+      <w:r>
+        <w:rPr>
+          <w:lang w:val="el-GR"/>
+        </w:rPr>
+        <w:t xml:space="preserve"> </w:t>
+      </w:r>
+      <w:r>
+        <w:rPr>
+          <w:lang w:val="el-GR"/>
+        </w:rPr>
+        <w:t>επιχειρήσεις</w:t>
+      </w:r>
+      <w:r>
+        <w:rPr>
+          <w:lang w:val="el-GR"/>
+        </w:rPr>
+        <w:t xml:space="preserve"> </w:t>
+      </w:r>
+      <w:r>
+        <w:rPr>
+          <w:lang w:val="el-GR"/>
+        </w:rPr>
+        <w:t>αλλά και για τ</w:t>
+      </w:r>
+      <w:r>
+        <w:rPr>
+          <w:lang w:val="el-GR"/>
+        </w:rPr>
+        <w:t>ους</w:t>
+      </w:r>
+      <w:r>
+        <w:rPr>
+          <w:lang w:val="el-GR"/>
+        </w:rPr>
+        <w:t xml:space="preserve"> </w:t>
+      </w:r>
+      <w:r>
+        <w:rPr>
+          <w:lang w:val="el-GR"/>
+        </w:rPr>
+        <w:t>χρήστες</w:t>
+      </w:r>
+      <w:r>
+        <w:rPr>
+          <w:lang w:val="el-GR"/>
+        </w:rPr>
+        <w:t>, όχι όμως χωρίς τα αρνητικά του και τις δυσκολίες του.</w:t>
       </w:r>
     </w:p>
     <w:p>
@@ -1732,15 +1789,7 @@
         <w:rPr>
           <w:lang w:val="el-GR"/>
         </w:rPr>
-        <w:t xml:space="preserve"> δίνει την δυνατότητα για ταχύτητα και όγκο δεδομένων προς επεξεργασία που δεν ήταν ποτέ ξανά στο παρελθόν διαθέσιμο</w:t>
-      </w:r>
-      <w:bookmarkStart w:id="0" w:name="_GoBack"/>
-      <w:bookmarkEnd w:id="0"/>
-      <w:r>
-        <w:rPr>
-          <w:lang w:val="el-GR"/>
-        </w:rPr>
-        <w:t xml:space="preserve"> σε τέτοιο βαθμό.</w:t>
+        <w:t xml:space="preserve"> δίνει την δυνατότητα για ταχύτητα και όγκο δεδομένων προς επεξεργασία που δεν ήταν ποτέ ξανά στο παρελθόν διαθέσιμο σε τέτοιο βαθμό.</w:t>
       </w:r>
     </w:p>
     <w:p>
@@ -2174,7 +2223,1647 @@
         <w:rPr>
           <w:lang w:val="el-GR"/>
         </w:rPr>
-        <w:t xml:space="preserve">θα τους επιφέρει πέρα από κέρδη </w:t>
+        <w:t>θα τους επιφέρει πέρα από κέρδη</w:t>
+      </w:r>
+      <w:r>
+        <w:rPr>
+          <w:lang w:val="el-GR"/>
+        </w:rPr>
+        <w:t xml:space="preserve">, </w:t>
+      </w:r>
+      <w:r>
+        <w:rPr>
+          <w:lang w:val="el-GR"/>
+        </w:rPr>
+        <w:t>την δυνατότητα να έχουν πολύ μεγαλύτερο έλεγχο</w:t>
+      </w:r>
+      <w:r>
+        <w:rPr>
+          <w:lang w:val="el-GR"/>
+        </w:rPr>
+        <w:t xml:space="preserve"> της αγοράς</w:t>
+      </w:r>
+      <w:r>
+        <w:rPr>
+          <w:lang w:val="el-GR"/>
+        </w:rPr>
+        <w:t>,</w:t>
+      </w:r>
+      <w:r>
+        <w:rPr>
+          <w:lang w:val="el-GR"/>
+        </w:rPr>
+        <w:t xml:space="preserve"> σε σχέση με προηγούμενα δίκτυα όπου εταιρίες όπως η </w:t>
+      </w:r>
+      <w:r>
+        <w:t>Amazon</w:t>
+      </w:r>
+      <w:r>
+        <w:rPr>
+          <w:lang w:val="el-GR"/>
+        </w:rPr>
+        <w:t xml:space="preserve">, </w:t>
+      </w:r>
+      <w:r>
+        <w:t>Google</w:t>
+      </w:r>
+      <w:r>
+        <w:rPr>
+          <w:lang w:val="el-GR"/>
+        </w:rPr>
+        <w:t xml:space="preserve"> </w:t>
+      </w:r>
+      <w:r>
+        <w:rPr>
+          <w:lang w:val="el-GR"/>
+        </w:rPr>
+        <w:t xml:space="preserve">και λοιπές, με τα </w:t>
+      </w:r>
+      <w:r>
+        <w:t>cloud</w:t>
+      </w:r>
+      <w:r>
+        <w:rPr>
+          <w:lang w:val="el-GR"/>
+        </w:rPr>
+        <w:t xml:space="preserve"> </w:t>
+      </w:r>
+      <w:r>
+        <w:t>services</w:t>
+      </w:r>
+      <w:r>
+        <w:rPr>
+          <w:lang w:val="el-GR"/>
+        </w:rPr>
+        <w:t xml:space="preserve"> </w:t>
+      </w:r>
+      <w:r>
+        <w:rPr>
+          <w:lang w:val="el-GR"/>
+        </w:rPr>
+        <w:t>είχαν πρώτη και σχεδόν αποκλειστική πρόσβαση σε πελάτες</w:t>
+      </w:r>
+      <w:r>
+        <w:rPr>
+          <w:lang w:val="el-GR"/>
+        </w:rPr>
+        <w:t xml:space="preserve"> </w:t>
+      </w:r>
+      <w:r>
+        <w:t>Infrastructure</w:t>
+      </w:r>
+      <w:r>
+        <w:rPr>
+          <w:lang w:val="el-GR"/>
+        </w:rPr>
+        <w:t xml:space="preserve"> </w:t>
+      </w:r>
+      <w:r>
+        <w:t>as</w:t>
+      </w:r>
+      <w:r>
+        <w:rPr>
+          <w:lang w:val="el-GR"/>
+        </w:rPr>
+        <w:t xml:space="preserve"> </w:t>
+      </w:r>
+      <w:r>
+        <w:t>a</w:t>
+      </w:r>
+      <w:r>
+        <w:rPr>
+          <w:lang w:val="el-GR"/>
+        </w:rPr>
+        <w:t xml:space="preserve"> </w:t>
+      </w:r>
+      <w:r>
+        <w:t>Service</w:t>
+      </w:r>
+      <w:r>
+        <w:rPr>
+          <w:lang w:val="el-GR"/>
+        </w:rPr>
+        <w:t xml:space="preserve">. </w:t>
+      </w:r>
+      <w:r>
+        <w:rPr>
+          <w:lang w:val="el-GR"/>
+        </w:rPr>
+        <w:br/>
+      </w:r>
+    </w:p>
+    <w:p>
+      <w:pPr>
+        <w:rPr>
+          <w:lang w:val="el-GR"/>
+        </w:rPr>
+      </w:pPr>
+      <w:r>
+        <w:rPr>
+          <w:lang w:val="el-GR"/>
+        </w:rPr>
+        <w:t>Έπειτα έχ</w:t>
+      </w:r>
+      <w:r>
+        <w:rPr>
+          <w:lang w:val="el-GR"/>
+        </w:rPr>
+        <w:t>ει</w:t>
+      </w:r>
+      <w:r>
+        <w:rPr>
+          <w:lang w:val="el-GR"/>
+        </w:rPr>
+        <w:t xml:space="preserve"> σειρά ο άμεσος πελάτης αυτών τον εγκαταστάσεων, οι Επιχειρήσεις. Οι επιχειρήσεις είναι αυτές που θα έχουν την ευκαιρία να χρησιμοποιήσουν αυτές </w:t>
+      </w:r>
+      <w:r>
+        <w:rPr>
+          <w:lang w:val="el-GR"/>
+        </w:rPr>
+        <w:t>τις εγκαταστάσεις</w:t>
+      </w:r>
+      <w:r>
+        <w:rPr>
+          <w:lang w:val="el-GR"/>
+        </w:rPr>
+        <w:t xml:space="preserve"> και να αναπτύξουν τεχνολογίες και εφαρμογές </w:t>
+      </w:r>
+      <w:r>
+        <w:rPr>
+          <w:lang w:val="el-GR"/>
+        </w:rPr>
+        <w:t xml:space="preserve">με </w:t>
+      </w:r>
+      <w:r>
+        <w:rPr>
+          <w:lang w:val="el-GR"/>
+        </w:rPr>
+        <w:t xml:space="preserve">τις οποίες θα </w:t>
+      </w:r>
+      <w:r>
+        <w:rPr>
+          <w:lang w:val="el-GR"/>
+        </w:rPr>
+        <w:t xml:space="preserve">αποκτήσουν </w:t>
+      </w:r>
+      <w:r>
+        <w:rPr>
+          <w:lang w:val="el-GR"/>
+        </w:rPr>
+        <w:t xml:space="preserve">νέα </w:t>
+      </w:r>
+      <w:r>
+        <w:t>revenue</w:t>
+      </w:r>
+      <w:r>
+        <w:rPr>
+          <w:lang w:val="el-GR"/>
+        </w:rPr>
+        <w:t xml:space="preserve"> </w:t>
+      </w:r>
+      <w:r>
+        <w:t>streams</w:t>
+      </w:r>
+      <w:r>
+        <w:rPr>
+          <w:lang w:val="el-GR"/>
+        </w:rPr>
+        <w:t xml:space="preserve">. </w:t>
+      </w:r>
+      <w:r>
+        <w:rPr>
+          <w:lang w:val="el-GR"/>
+        </w:rPr>
+        <w:br/>
+      </w:r>
+      <w:r>
+        <w:rPr>
+          <w:lang w:val="el-GR"/>
+        </w:rPr>
+        <w:t>Αυτό μπορεί να είναι από τους τομείς της υγείας</w:t>
+      </w:r>
+      <w:r>
+        <w:rPr>
+          <w:lang w:val="el-GR"/>
+        </w:rPr>
+        <w:t>, της αυτοκινητοβιομηχανίας</w:t>
+      </w:r>
+      <w:r>
+        <w:rPr>
+          <w:lang w:val="el-GR"/>
+        </w:rPr>
+        <w:t xml:space="preserve"> μέχρι οποιοδήποτε τομέα ο οποίος </w:t>
+      </w:r>
+      <w:r>
+        <w:rPr>
+          <w:lang w:val="el-GR"/>
+        </w:rPr>
+        <w:t>μπορεί να</w:t>
+      </w:r>
+      <w:r>
+        <w:rPr>
+          <w:lang w:val="el-GR"/>
+        </w:rPr>
+        <w:t xml:space="preserve"> επωφεληθεί από </w:t>
+      </w:r>
+      <w:r>
+        <w:rPr>
+          <w:lang w:val="el-GR"/>
+        </w:rPr>
+        <w:t xml:space="preserve">αυτήν </w:t>
+      </w:r>
+      <w:r>
+        <w:rPr>
+          <w:lang w:val="el-GR"/>
+        </w:rPr>
+        <w:t xml:space="preserve">την καινούργια </w:t>
+      </w:r>
+      <w:r>
+        <w:t>virtual</w:t>
+      </w:r>
+      <w:r>
+        <w:rPr>
+          <w:lang w:val="el-GR"/>
+        </w:rPr>
+        <w:t xml:space="preserve">, </w:t>
+      </w:r>
+      <w:r>
+        <w:t>real</w:t>
+      </w:r>
+      <w:r>
+        <w:rPr>
+          <w:lang w:val="el-GR"/>
+        </w:rPr>
+        <w:t>-</w:t>
+      </w:r>
+      <w:r>
+        <w:t>time</w:t>
+      </w:r>
+      <w:r>
+        <w:rPr>
+          <w:lang w:val="el-GR"/>
+        </w:rPr>
+        <w:t xml:space="preserve"> </w:t>
+      </w:r>
+      <w:r>
+        <w:rPr>
+          <w:lang w:val="el-GR"/>
+        </w:rPr>
+        <w:t xml:space="preserve">επεξεργασία και ταχύτητα δεδομένων. </w:t>
+      </w:r>
+      <w:r>
+        <w:rPr>
+          <w:lang w:val="el-GR"/>
+        </w:rPr>
+        <w:br/>
+      </w:r>
+      <w:r>
+        <w:rPr>
+          <w:lang w:val="el-GR"/>
+        </w:rPr>
+        <w:t>Έτσι</w:t>
+      </w:r>
+      <w:r>
+        <w:rPr>
+          <w:lang w:val="el-GR"/>
+        </w:rPr>
+        <w:t xml:space="preserve"> προκύπτουν καινούργιες πηγές </w:t>
+      </w:r>
+      <w:r>
+        <w:rPr>
+          <w:lang w:val="el-GR"/>
+        </w:rPr>
+        <w:t>εσόδων</w:t>
+      </w:r>
+      <w:r>
+        <w:rPr>
+          <w:lang w:val="el-GR"/>
+        </w:rPr>
+        <w:t xml:space="preserve">, </w:t>
+      </w:r>
+      <w:r>
+        <w:rPr>
+          <w:lang w:val="el-GR"/>
+        </w:rPr>
+        <w:t xml:space="preserve">εξέλιξης </w:t>
+      </w:r>
+      <w:r>
+        <w:rPr>
+          <w:lang w:val="el-GR"/>
+        </w:rPr>
+        <w:t>και καινοτομίας</w:t>
+      </w:r>
+      <w:r>
+        <w:rPr>
+          <w:lang w:val="el-GR"/>
+        </w:rPr>
+        <w:t xml:space="preserve"> και ε</w:t>
+      </w:r>
+      <w:r>
+        <w:rPr>
+          <w:lang w:val="el-GR"/>
+        </w:rPr>
+        <w:t xml:space="preserve">κεί θα επενδύσουν οι επιχειρήσεις ώστε να εισάγουν την δική της μορφή ελέγχου της αγοράς </w:t>
+      </w:r>
+      <w:r>
+        <w:rPr>
+          <w:lang w:val="el-GR"/>
+        </w:rPr>
+        <w:t>και θα</w:t>
+      </w:r>
+      <w:r>
+        <w:rPr>
+          <w:lang w:val="el-GR"/>
+        </w:rPr>
+        <w:t xml:space="preserve"> κατευθύνουν </w:t>
+      </w:r>
+      <w:r>
+        <w:rPr>
+          <w:lang w:val="el-GR"/>
+        </w:rPr>
+        <w:t>τ</w:t>
+      </w:r>
+      <w:r>
+        <w:rPr>
+          <w:lang w:val="el-GR"/>
+        </w:rPr>
+        <w:t>ι</w:t>
+      </w:r>
+      <w:r>
+        <w:rPr>
+          <w:lang w:val="el-GR"/>
+        </w:rPr>
+        <w:t xml:space="preserve">ς </w:t>
+      </w:r>
+      <w:r>
+        <w:rPr>
+          <w:lang w:val="el-GR"/>
+        </w:rPr>
+        <w:t>τεχνολογίες</w:t>
+      </w:r>
+      <w:r>
+        <w:rPr>
+          <w:lang w:val="el-GR"/>
+        </w:rPr>
+        <w:t xml:space="preserve"> που θα </w:t>
+      </w:r>
+      <w:r>
+        <w:rPr>
+          <w:lang w:val="el-GR"/>
+        </w:rPr>
+        <w:t>βοηθήσουν</w:t>
+      </w:r>
+      <w:r>
+        <w:rPr>
+          <w:lang w:val="el-GR"/>
+        </w:rPr>
+        <w:t xml:space="preserve"> σε </w:t>
+      </w:r>
+      <w:r>
+        <w:rPr>
+          <w:lang w:val="el-GR"/>
+        </w:rPr>
+        <w:t>μεγάλο</w:t>
+      </w:r>
+      <w:r>
+        <w:rPr>
+          <w:lang w:val="el-GR"/>
+        </w:rPr>
+        <w:t xml:space="preserve"> </w:t>
+      </w:r>
+      <w:r>
+        <w:rPr>
+          <w:lang w:val="el-GR"/>
+        </w:rPr>
+        <w:t>βάθος</w:t>
+      </w:r>
+      <w:r>
+        <w:rPr>
+          <w:lang w:val="el-GR"/>
+        </w:rPr>
+        <w:t xml:space="preserve"> </w:t>
+      </w:r>
+      <w:r>
+        <w:rPr>
+          <w:lang w:val="el-GR"/>
+        </w:rPr>
+        <w:t>χρόνου</w:t>
+      </w:r>
+      <w:r>
+        <w:rPr>
+          <w:lang w:val="el-GR"/>
+        </w:rPr>
+        <w:t xml:space="preserve"> την </w:t>
+      </w:r>
+      <w:r>
+        <w:rPr>
+          <w:lang w:val="el-GR"/>
+        </w:rPr>
+        <w:t xml:space="preserve">συνεχή </w:t>
+      </w:r>
+      <w:r>
+        <w:rPr>
+          <w:lang w:val="el-GR"/>
+        </w:rPr>
+        <w:t>ανάπτυξη</w:t>
+      </w:r>
+      <w:r>
+        <w:rPr>
+          <w:lang w:val="el-GR"/>
+        </w:rPr>
+        <w:t xml:space="preserve"> αυτή.</w:t>
+      </w:r>
+      <w:r>
+        <w:rPr>
+          <w:lang w:val="el-GR"/>
+        </w:rPr>
+        <w:br/>
+      </w:r>
+    </w:p>
+    <w:p>
+      <w:pPr>
+        <w:rPr>
+          <w:lang w:val="el-GR"/>
+        </w:rPr>
+      </w:pPr>
+      <w:r>
+        <w:rPr>
+          <w:lang w:val="el-GR"/>
+        </w:rPr>
+        <w:t>Τελευταίοι είναι οι χρήστες, οι οποίοι πέρα από τα βασικά οφέλη του 5</w:t>
+      </w:r>
+      <w:r>
+        <w:t>G</w:t>
+      </w:r>
+      <w:r>
+        <w:rPr>
+          <w:lang w:val="el-GR"/>
+        </w:rPr>
+        <w:t xml:space="preserve"> </w:t>
+      </w:r>
+      <w:r>
+        <w:rPr>
+          <w:lang w:val="el-GR"/>
+        </w:rPr>
+        <w:t>δικτύου, δηλαδή μεγαλύτερες ταχύτητες, καλύτερη συνδεσιμότητα, και μεγαλύτερη κάλυψη, θα είναι οι πελάτες σε μερικές από αυτές τις εφαρμογές και τεχνολογίες</w:t>
+      </w:r>
+      <w:r>
+        <w:rPr>
+          <w:lang w:val="el-GR"/>
+        </w:rPr>
+        <w:t xml:space="preserve"> των επιχειρήσεων</w:t>
+      </w:r>
+      <w:r>
+        <w:rPr>
+          <w:lang w:val="el-GR"/>
+        </w:rPr>
+        <w:t xml:space="preserve">. </w:t>
+      </w:r>
+      <w:r>
+        <w:rPr>
+          <w:lang w:val="el-GR"/>
+        </w:rPr>
+        <w:t xml:space="preserve">Έτσι θα έχουν πρόσβαση σε τεχνολογίες όπως αυτόματη οδήγηση </w:t>
+      </w:r>
+      <w:r>
+        <w:rPr>
+          <w:lang w:val="el-GR"/>
+        </w:rPr>
+        <w:t>μ</w:t>
+      </w:r>
+      <w:r>
+        <w:rPr>
+          <w:lang w:val="el-GR"/>
+        </w:rPr>
+        <w:t xml:space="preserve">ε </w:t>
+      </w:r>
+      <w:r>
+        <w:t>real</w:t>
+      </w:r>
+      <w:r>
+        <w:rPr>
+          <w:lang w:val="el-GR"/>
+        </w:rPr>
+        <w:t>-</w:t>
+      </w:r>
+      <w:r>
+        <w:t>time</w:t>
+      </w:r>
+      <w:r>
+        <w:rPr>
+          <w:lang w:val="el-GR"/>
+        </w:rPr>
+        <w:t xml:space="preserve"> </w:t>
+      </w:r>
+      <w:r>
+        <w:rPr>
+          <w:lang w:val="el-GR"/>
+        </w:rPr>
+        <w:t>επεξεργασία δεδομένων και ενημέρωση</w:t>
+      </w:r>
+      <w:r>
+        <w:rPr>
+          <w:lang w:val="el-GR"/>
+        </w:rPr>
+        <w:t>, υγειονομεία</w:t>
+      </w:r>
+      <w:r>
+        <w:rPr>
+          <w:lang w:val="el-GR"/>
+        </w:rPr>
+        <w:t xml:space="preserve"> βασισμένη σε </w:t>
+      </w:r>
+      <w:r>
+        <w:t>AI</w:t>
+      </w:r>
+      <w:r>
+        <w:rPr>
+          <w:lang w:val="el-GR"/>
+        </w:rPr>
+        <w:t>, και μια πληθώρα νέων εφαρμογών που θα κάνουν τόσο την προσωπική αλλά και εργατική</w:t>
+      </w:r>
+      <w:r>
+        <w:rPr>
+          <w:lang w:val="el-GR"/>
+        </w:rPr>
+        <w:t xml:space="preserve"> </w:t>
+      </w:r>
+      <w:r>
+        <w:rPr>
+          <w:lang w:val="el-GR"/>
+        </w:rPr>
+        <w:t>ζωή τους πολύ πιο εύκολη.</w:t>
+      </w:r>
+      <w:r>
+        <w:rPr>
+          <w:lang w:val="el-GR"/>
+        </w:rPr>
+        <w:br/>
+      </w:r>
+    </w:p>
+    <w:p>
+      <w:pPr>
+        <w:rPr>
+          <w:lang w:val="el-GR"/>
+        </w:rPr>
+      </w:pPr>
+      <w:r>
+        <w:rPr>
+          <w:lang w:val="el-GR"/>
+        </w:rPr>
+        <w:t>Γενικότερα</w:t>
+      </w:r>
+      <w:r>
+        <w:rPr>
+          <w:lang w:val="el-GR"/>
+        </w:rPr>
+        <w:t xml:space="preserve"> </w:t>
+      </w:r>
+      <w:r>
+        <w:rPr>
+          <w:lang w:val="el-GR"/>
+        </w:rPr>
+        <w:t>βλέπουμε οτι</w:t>
+      </w:r>
+      <w:r>
+        <w:rPr>
+          <w:lang w:val="el-GR"/>
+        </w:rPr>
+        <w:t xml:space="preserve"> τα οφέλη βρίσκονται σε όλα τα επίπεδα και είναι αναπόφευκτα ακόμα και </w:t>
+      </w:r>
+      <w:r>
+        <w:rPr>
+          <w:lang w:val="el-GR"/>
+        </w:rPr>
+        <w:t>αν δεν</w:t>
+      </w:r>
+      <w:r>
+        <w:rPr>
+          <w:lang w:val="el-GR"/>
+        </w:rPr>
+        <w:t xml:space="preserve"> υπάρχει κάποιο ενεργό σύστημα αυτή την στιγμή. Ο κόσμος θα κατευθυνθεί σε ένα μέλλον που το δίκτυο θα παίζει κεντρικό ρόλο, σε </w:t>
+      </w:r>
+      <w:r>
+        <w:rPr>
+          <w:lang w:val="el-GR"/>
+        </w:rPr>
+        <w:t>ένα τέτοιο</w:t>
+      </w:r>
+      <w:r>
+        <w:rPr>
+          <w:lang w:val="el-GR"/>
+        </w:rPr>
+        <w:t xml:space="preserve"> μεγάλο βαθμό που δεν έχουμε ξαναδεί. </w:t>
+      </w:r>
+    </w:p>
+    <w:p>
+      <w:pPr>
+        <w:rPr>
+          <w:lang w:val="el-GR"/>
+        </w:rPr>
+      </w:pPr>
+      <w:r>
+        <w:rPr>
+          <w:lang w:val="el-GR"/>
+        </w:rPr>
+        <w:t>Ο</w:t>
+      </w:r>
+      <w:r>
+        <w:rPr>
+          <w:lang w:val="el-GR"/>
+        </w:rPr>
+        <w:t xml:space="preserve">ι </w:t>
+      </w:r>
+      <w:r>
+        <w:t>IoT</w:t>
+      </w:r>
+      <w:r>
+        <w:rPr>
+          <w:lang w:val="el-GR"/>
+        </w:rPr>
+        <w:t xml:space="preserve"> </w:t>
+      </w:r>
+      <w:r>
+        <w:rPr>
+          <w:lang w:val="el-GR"/>
+        </w:rPr>
+        <w:t>συσκευές θα αυξηθούν εκθετικά και η ανάπτυξη θα έχει πολύ γρηγορότερο και αισθητό ρυθμό μιας και όλη η λογική αυτής της νέας αρχιτεκτονικής δικτύου βασίζεται στο</w:t>
+      </w:r>
+      <w:r>
+        <w:rPr>
+          <w:lang w:val="el-GR"/>
+        </w:rPr>
+        <w:t>ν</w:t>
+      </w:r>
+      <w:r>
+        <w:rPr>
+          <w:lang w:val="el-GR"/>
+        </w:rPr>
+        <w:t xml:space="preserve"> προβλεπόμενο εκθετικό ρυθμό αύξησης συσκευών και δεδομένων προς επεξεργασία</w:t>
+      </w:r>
+      <w:r>
+        <w:rPr>
+          <w:lang w:val="el-GR"/>
+        </w:rPr>
+        <w:t>.</w:t>
+      </w:r>
+      <w:r>
+        <w:rPr>
+          <w:lang w:val="el-GR"/>
+        </w:rPr>
+        <w:t xml:space="preserve"> </w:t>
+      </w:r>
+      <w:r>
+        <w:rPr>
+          <w:lang w:val="el-GR"/>
+        </w:rPr>
+        <w:br/>
+      </w:r>
+    </w:p>
+    <w:p>
+      <w:pPr>
+        <w:rPr>
+          <w:lang w:val="el-GR"/>
+        </w:rPr>
+      </w:pPr>
+      <w:r>
+        <w:rPr>
+          <w:lang w:val="el-GR"/>
+        </w:rPr>
+        <w:t xml:space="preserve">Ένα </w:t>
+      </w:r>
+      <w:r>
+        <w:rPr>
+          <w:lang w:val="el-GR"/>
+        </w:rPr>
+        <w:t>τελευταίο</w:t>
+      </w:r>
+      <w:r>
+        <w:rPr>
+          <w:lang w:val="el-GR"/>
+        </w:rPr>
+        <w:t>: (</w:t>
+      </w:r>
+      <w:r>
+        <w:rPr>
+          <w:lang w:val="el-GR"/>
+        </w:rPr>
+        <w:t>παράγραφος</w:t>
+      </w:r>
+      <w:r>
+        <w:rPr>
+          <w:lang w:val="el-GR"/>
+        </w:rPr>
+        <w:t xml:space="preserve"> για </w:t>
+      </w:r>
+      <w:r>
+        <w:t>cooling</w:t>
+      </w:r>
+      <w:r>
+        <w:rPr>
+          <w:lang w:val="el-GR"/>
+        </w:rPr>
+        <w:t xml:space="preserve">, </w:t>
+      </w:r>
+      <w:r>
+        <w:t>power</w:t>
+      </w:r>
+      <w:r>
+        <w:rPr>
+          <w:lang w:val="el-GR"/>
+        </w:rPr>
+        <w:t xml:space="preserve"> </w:t>
+      </w:r>
+      <w:r>
+        <w:rPr>
+          <w:lang w:val="el-GR"/>
+        </w:rPr>
+        <w:t xml:space="preserve">και τα </w:t>
+      </w:r>
+      <w:r>
+        <w:rPr>
+          <w:lang w:val="el-GR"/>
+        </w:rPr>
+        <w:t>προβλήματα</w:t>
+      </w:r>
+      <w:r>
+        <w:rPr>
+          <w:lang w:val="el-GR"/>
+        </w:rPr>
+        <w:t xml:space="preserve"> των </w:t>
+      </w:r>
+      <w:r>
+        <w:t>cloud</w:t>
+      </w:r>
+      <w:r>
+        <w:rPr>
+          <w:lang w:val="el-GR"/>
+        </w:rPr>
+        <w:t>)</w:t>
+      </w:r>
+    </w:p>
+    <w:p>
+      <w:pPr>
+        <w:rPr>
+          <w:lang w:val="el-GR"/>
+        </w:rPr>
+      </w:pPr>
+    </w:p>
+    <w:p>
+      <w:pPr>
+        <w:rPr>
+          <w:lang w:val="el-GR"/>
+        </w:rPr>
+      </w:pPr>
+      <w:r>
+        <w:rPr>
+          <w:b/>
+          <w:bCs/>
+          <w:i/>
+          <w:iCs/>
+          <w:color w:val="00B0F0"/>
+        </w:rPr>
+        <w:lastRenderedPageBreak/>
+        <w:t>Challenges</w:t>
+      </w:r>
+      <w:r>
+        <w:rPr>
+          <w:b/>
+          <w:bCs/>
+          <w:i/>
+          <w:iCs/>
+          <w:color w:val="00B0F0"/>
+          <w:lang w:val="el-GR"/>
+        </w:rPr>
+        <w:t xml:space="preserve"> </w:t>
+      </w:r>
+      <w:r>
+        <w:rPr>
+          <w:b/>
+          <w:bCs/>
+          <w:i/>
+          <w:iCs/>
+          <w:color w:val="00B0F0"/>
+        </w:rPr>
+        <w:t>of</w:t>
+      </w:r>
+      <w:r>
+        <w:rPr>
+          <w:b/>
+          <w:bCs/>
+          <w:i/>
+          <w:iCs/>
+          <w:color w:val="00B0F0"/>
+          <w:lang w:val="el-GR"/>
+        </w:rPr>
+        <w:t xml:space="preserve"> </w:t>
+      </w:r>
+      <w:r>
+        <w:rPr>
+          <w:b/>
+          <w:bCs/>
+          <w:i/>
+          <w:iCs/>
+          <w:color w:val="00B0F0"/>
+        </w:rPr>
+        <w:t>Edge</w:t>
+      </w:r>
+      <w:r>
+        <w:rPr>
+          <w:b/>
+          <w:bCs/>
+          <w:i/>
+          <w:iCs/>
+          <w:color w:val="00B0F0"/>
+          <w:lang w:val="el-GR"/>
+        </w:rPr>
+        <w:t xml:space="preserve"> </w:t>
+      </w:r>
+      <w:r>
+        <w:rPr>
+          <w:b/>
+          <w:bCs/>
+          <w:i/>
+          <w:iCs/>
+          <w:color w:val="00B0F0"/>
+        </w:rPr>
+        <w:t>Computing</w:t>
+      </w:r>
+      <w:r>
+        <w:rPr>
+          <w:b/>
+          <w:bCs/>
+          <w:i/>
+          <w:iCs/>
+          <w:color w:val="00B0F0"/>
+          <w:lang w:val="el-GR"/>
+        </w:rPr>
+        <w:t xml:space="preserve"> &amp; </w:t>
+      </w:r>
+      <w:r>
+        <w:rPr>
+          <w:b/>
+          <w:bCs/>
+          <w:i/>
+          <w:iCs/>
+          <w:color w:val="00B0F0"/>
+        </w:rPr>
+        <w:t>Caching</w:t>
+      </w:r>
+      <w:r>
+        <w:rPr>
+          <w:b/>
+          <w:bCs/>
+          <w:i/>
+          <w:iCs/>
+          <w:color w:val="00B0F0"/>
+          <w:lang w:val="el-GR"/>
+        </w:rPr>
+        <w:t xml:space="preserve"> -  </w:t>
+      </w:r>
+      <w:r>
+        <w:rPr>
+          <w:b/>
+          <w:bCs/>
+          <w:i/>
+          <w:iCs/>
+          <w:color w:val="00B0F0"/>
+          <w:lang w:val="el-GR"/>
+        </w:rPr>
+        <w:t>5</w:t>
+      </w:r>
+      <w:r>
+        <w:rPr>
+          <w:lang w:val="el-GR"/>
+        </w:rPr>
+        <w:br/>
+      </w:r>
+      <w:r>
+        <w:rPr>
+          <w:lang w:val="el-GR"/>
+        </w:rPr>
+        <w:t>Με όλες αυτές τις προσδοκίες</w:t>
+      </w:r>
+      <w:r>
+        <w:rPr>
+          <w:lang w:val="el-GR"/>
+        </w:rPr>
+        <w:t xml:space="preserve"> μια τέτοια δικτύωση δεν θα μπορούσε να μην έχει μεγάλες προκλήσεις και δυσκολίες στην υλοποίηση της. Αυτές οι δυσκολίες βρίσκονται σε όλο το φάσμα της υλοποίησης και </w:t>
+      </w:r>
+      <w:r>
+        <w:rPr>
+          <w:lang w:val="el-GR"/>
+        </w:rPr>
+        <w:t>ίσως να</w:t>
+      </w:r>
+      <w:r>
+        <w:rPr>
+          <w:lang w:val="el-GR"/>
+        </w:rPr>
+        <w:t xml:space="preserve"> είναι ο </w:t>
+      </w:r>
+      <w:r>
+        <w:rPr>
+          <w:lang w:val="el-GR"/>
+        </w:rPr>
+        <w:t>λόγος</w:t>
+      </w:r>
+      <w:r>
+        <w:rPr>
+          <w:lang w:val="el-GR"/>
+        </w:rPr>
+        <w:t xml:space="preserve"> για τον </w:t>
+      </w:r>
+      <w:r>
+        <w:rPr>
+          <w:lang w:val="el-GR"/>
+        </w:rPr>
+        <w:t>οποίο</w:t>
+      </w:r>
+      <w:r>
+        <w:rPr>
+          <w:lang w:val="el-GR"/>
+        </w:rPr>
+        <w:t xml:space="preserve"> </w:t>
+      </w:r>
+      <w:r>
+        <w:rPr>
+          <w:lang w:val="el-GR"/>
+        </w:rPr>
+        <w:t>μπορεί</w:t>
+      </w:r>
+      <w:r>
+        <w:rPr>
+          <w:lang w:val="el-GR"/>
+        </w:rPr>
+        <w:t xml:space="preserve"> να </w:t>
+      </w:r>
+      <w:r>
+        <w:rPr>
+          <w:lang w:val="el-GR"/>
+        </w:rPr>
+        <w:t>καθυστερήσει</w:t>
+      </w:r>
+      <w:r>
+        <w:rPr>
+          <w:lang w:val="el-GR"/>
+        </w:rPr>
+        <w:t xml:space="preserve"> το </w:t>
+      </w:r>
+      <w:r>
+        <w:rPr>
+          <w:lang w:val="el-GR"/>
+        </w:rPr>
+        <w:t>όραμα</w:t>
+      </w:r>
+      <w:r>
+        <w:rPr>
+          <w:lang w:val="el-GR"/>
+        </w:rPr>
+        <w:t xml:space="preserve"> του 5</w:t>
+      </w:r>
+      <w:r>
+        <w:t>G</w:t>
+      </w:r>
+      <w:r>
+        <w:rPr>
+          <w:lang w:val="el-GR"/>
+        </w:rPr>
+        <w:t xml:space="preserve"> </w:t>
+      </w:r>
+      <w:r>
+        <w:rPr>
+          <w:lang w:val="el-GR"/>
+        </w:rPr>
+        <w:t>δικτύου</w:t>
+      </w:r>
+      <w:r>
+        <w:rPr>
+          <w:lang w:val="el-GR"/>
+        </w:rPr>
+        <w:t xml:space="preserve"> να </w:t>
+      </w:r>
+      <w:r>
+        <w:rPr>
+          <w:lang w:val="el-GR"/>
+        </w:rPr>
+        <w:t>λάβει</w:t>
+      </w:r>
+      <w:r>
+        <w:rPr>
+          <w:lang w:val="el-GR"/>
+        </w:rPr>
+        <w:t xml:space="preserve"> </w:t>
+      </w:r>
+      <w:r>
+        <w:rPr>
+          <w:lang w:val="el-GR"/>
+        </w:rPr>
+        <w:t>μέρος</w:t>
+      </w:r>
+      <w:r>
+        <w:rPr>
+          <w:lang w:val="el-GR"/>
+        </w:rPr>
+        <w:t xml:space="preserve"> στις </w:t>
+      </w:r>
+      <w:r>
+        <w:rPr>
+          <w:lang w:val="el-GR"/>
+        </w:rPr>
+        <w:t>ζωές</w:t>
+      </w:r>
+      <w:r>
+        <w:rPr>
+          <w:lang w:val="el-GR"/>
+        </w:rPr>
+        <w:t xml:space="preserve"> μας. </w:t>
+      </w:r>
+    </w:p>
+    <w:p>
+      <w:pPr>
+        <w:rPr>
+          <w:lang w:val="el-GR"/>
+        </w:rPr>
+      </w:pPr>
+    </w:p>
+    <w:p>
+      <w:pPr>
+        <w:rPr>
+          <w:lang w:val="el-GR"/>
+        </w:rPr>
+      </w:pPr>
+      <w:r>
+        <w:rPr>
+          <w:lang w:val="el-GR"/>
+        </w:rPr>
+        <w:t xml:space="preserve">Κάποια γενικά </w:t>
+      </w:r>
+      <w:r>
+        <w:rPr>
+          <w:lang w:val="el-GR"/>
+        </w:rPr>
+        <w:t>προβλήματα</w:t>
+      </w:r>
+      <w:r>
+        <w:rPr>
+          <w:lang w:val="el-GR"/>
+        </w:rPr>
+        <w:t xml:space="preserve"> είναι τα εξής</w:t>
+      </w:r>
+      <w:r>
+        <w:rPr>
+          <w:lang w:val="el-GR"/>
+        </w:rPr>
+        <w:t>:</w:t>
+      </w:r>
+    </w:p>
+    <w:p>
+      <w:pPr>
+        <w:rPr>
+          <w:lang w:val="el-GR"/>
+        </w:rPr>
+      </w:pPr>
+      <w:r>
+        <w:rPr>
+          <w:lang w:val="el-GR"/>
+        </w:rPr>
+        <w:t xml:space="preserve">Το πρώτο και κύριο είναι οι απαιτήσεις </w:t>
+      </w:r>
+      <w:r>
+        <w:rPr>
+          <w:lang w:val="el-GR"/>
+        </w:rPr>
+        <w:t>του</w:t>
+      </w:r>
+      <w:r>
+        <w:rPr>
+          <w:lang w:val="el-GR"/>
+        </w:rPr>
+        <w:t xml:space="preserve"> 5</w:t>
+      </w:r>
+      <w:r>
+        <w:t>G</w:t>
+      </w:r>
+      <w:r>
+        <w:rPr>
+          <w:lang w:val="el-GR"/>
+        </w:rPr>
+        <w:t xml:space="preserve"> δικτύου</w:t>
+      </w:r>
+      <w:r>
+        <w:rPr>
+          <w:lang w:val="el-GR"/>
+        </w:rPr>
+        <w:t xml:space="preserve">. </w:t>
+      </w:r>
+      <w:r>
+        <w:rPr>
+          <w:lang w:val="el-GR"/>
+        </w:rPr>
+        <w:t xml:space="preserve">Από τεράστιες ταχύτητες, σε </w:t>
+      </w:r>
+      <w:r>
+        <w:t>real</w:t>
+      </w:r>
+      <w:r>
+        <w:rPr>
+          <w:lang w:val="el-GR"/>
+        </w:rPr>
+        <w:t>-</w:t>
+      </w:r>
+      <w:r>
+        <w:t>time</w:t>
+      </w:r>
+      <w:r>
+        <w:rPr>
+          <w:lang w:val="el-GR"/>
+        </w:rPr>
+        <w:t xml:space="preserve"> </w:t>
+      </w:r>
+      <w:r>
+        <w:rPr>
+          <w:lang w:val="el-GR"/>
+        </w:rPr>
+        <w:t xml:space="preserve">επεξεργαστική </w:t>
+      </w:r>
+      <w:r>
+        <w:rPr>
+          <w:lang w:val="el-GR"/>
+        </w:rPr>
+        <w:t>δυνατότητα</w:t>
+      </w:r>
+      <w:r>
+        <w:rPr>
+          <w:lang w:val="el-GR"/>
+        </w:rPr>
+        <w:t xml:space="preserve"> που να χωρίζεται ομοιόμορφα σε </w:t>
+      </w:r>
+      <w:r>
+        <w:rPr>
+          <w:lang w:val="el-GR"/>
+        </w:rPr>
+        <w:t>όλες</w:t>
+      </w:r>
+      <w:r>
+        <w:rPr>
+          <w:lang w:val="el-GR"/>
+        </w:rPr>
+        <w:t xml:space="preserve"> τις </w:t>
+      </w:r>
+      <w:r>
+        <w:rPr>
+          <w:lang w:val="el-GR"/>
+        </w:rPr>
+        <w:t>άκρες</w:t>
+      </w:r>
+      <w:r>
+        <w:rPr>
+          <w:lang w:val="el-GR"/>
+        </w:rPr>
+        <w:t xml:space="preserve"> του </w:t>
+      </w:r>
+      <w:r>
+        <w:rPr>
+          <w:lang w:val="el-GR"/>
+        </w:rPr>
+        <w:t>δικτύου</w:t>
+      </w:r>
+      <w:r>
+        <w:rPr>
+          <w:lang w:val="el-GR"/>
+        </w:rPr>
+        <w:t xml:space="preserve"> </w:t>
+      </w:r>
+      <w:r>
+        <w:rPr>
+          <w:lang w:val="el-GR"/>
+        </w:rPr>
+        <w:t>αλλά</w:t>
+      </w:r>
+      <w:r>
+        <w:rPr>
+          <w:lang w:val="el-GR"/>
+        </w:rPr>
+        <w:t xml:space="preserve"> </w:t>
+      </w:r>
+      <w:r>
+        <w:rPr>
+          <w:lang w:val="el-GR"/>
+        </w:rPr>
+        <w:t>ταυτόχρονα</w:t>
+      </w:r>
+      <w:r>
+        <w:rPr>
+          <w:lang w:val="el-GR"/>
+        </w:rPr>
+        <w:t xml:space="preserve"> να </w:t>
+      </w:r>
+      <w:r>
+        <w:rPr>
+          <w:lang w:val="el-GR"/>
+        </w:rPr>
+        <w:t>παραμένει</w:t>
+      </w:r>
+      <w:r>
+        <w:rPr>
+          <w:lang w:val="el-GR"/>
+        </w:rPr>
+        <w:t xml:space="preserve"> </w:t>
+      </w:r>
+      <w:r>
+        <w:rPr>
+          <w:lang w:val="el-GR"/>
+        </w:rPr>
+        <w:t>πλήρως ενημερωμένη</w:t>
+      </w:r>
+      <w:r>
+        <w:rPr>
+          <w:lang w:val="el-GR"/>
+        </w:rPr>
+        <w:t>.</w:t>
+      </w:r>
+      <w:r>
+        <w:rPr>
+          <w:lang w:val="el-GR"/>
+        </w:rPr>
+        <w:t xml:space="preserve"> </w:t>
+      </w:r>
+      <w:r>
+        <w:t>O</w:t>
+      </w:r>
+      <w:r>
+        <w:rPr>
+          <w:lang w:val="el-GR"/>
+        </w:rPr>
+        <w:t xml:space="preserve">ι απαιτήσεις είναι </w:t>
+      </w:r>
+      <w:r>
+        <w:rPr>
+          <w:lang w:val="el-GR"/>
+        </w:rPr>
+        <w:t xml:space="preserve">σαφώς πολύ </w:t>
+      </w:r>
+      <w:r>
+        <w:rPr>
+          <w:lang w:val="el-GR"/>
+        </w:rPr>
+        <w:t>μεγάλες</w:t>
+      </w:r>
+      <w:r>
+        <w:rPr>
+          <w:lang w:val="el-GR"/>
+        </w:rPr>
+        <w:t xml:space="preserve">. </w:t>
+      </w:r>
+      <w:r>
+        <w:rPr>
+          <w:lang w:val="el-GR"/>
+        </w:rPr>
+        <w:t>Επομένως τ</w:t>
+      </w:r>
+      <w:r>
+        <w:rPr>
+          <w:lang w:val="el-GR"/>
+        </w:rPr>
+        <w:t xml:space="preserve">ο ανθρώπινο δυναμικό που θα πρέπει να φέρει εις πέρας τόσο τις εγκαταστάσεις και τις τεχνολογίες που θα εξελίσσουν, </w:t>
+      </w:r>
+      <w:r>
+        <w:rPr>
+          <w:lang w:val="el-GR"/>
+        </w:rPr>
+        <w:t xml:space="preserve">θα </w:t>
+      </w:r>
+      <w:r>
+        <w:rPr>
+          <w:lang w:val="el-GR"/>
+        </w:rPr>
+        <w:t>συντηρούν και</w:t>
+      </w:r>
+      <w:r>
+        <w:rPr>
+          <w:lang w:val="el-GR"/>
+        </w:rPr>
+        <w:t xml:space="preserve"> θα</w:t>
+      </w:r>
+      <w:r>
+        <w:rPr>
+          <w:lang w:val="el-GR"/>
+        </w:rPr>
+        <w:t xml:space="preserve"> στήνουν αυτό το δίκτυο είναι αφάνταστα μεγάλο και εκτείνεται σε </w:t>
+      </w:r>
+      <w:r>
+        <w:rPr>
+          <w:lang w:val="el-GR"/>
+        </w:rPr>
+        <w:t xml:space="preserve">πάρα </w:t>
+      </w:r>
+      <w:r>
+        <w:rPr>
+          <w:lang w:val="el-GR"/>
+        </w:rPr>
+        <w:t>πολλούς κλάδους</w:t>
+      </w:r>
+      <w:r>
+        <w:rPr>
+          <w:lang w:val="el-GR"/>
+        </w:rPr>
+        <w:t xml:space="preserve">. Αυτοί οι κλάδοι </w:t>
+      </w:r>
+      <w:r>
+        <w:rPr>
+          <w:lang w:val="el-GR"/>
+        </w:rPr>
+        <w:t xml:space="preserve">θα πρέπει να συνεργαστούν με δεδομένο ότι </w:t>
+      </w:r>
+      <w:r>
+        <w:rPr>
+          <w:lang w:val="el-GR"/>
+        </w:rPr>
+        <w:t xml:space="preserve">τόσο οι εταιρίες </w:t>
+      </w:r>
+      <w:r>
+        <w:t>cloud</w:t>
+      </w:r>
+      <w:r>
+        <w:rPr>
+          <w:lang w:val="el-GR"/>
+        </w:rPr>
+        <w:t xml:space="preserve"> </w:t>
+      </w:r>
+      <w:r>
+        <w:rPr>
+          <w:lang w:val="el-GR"/>
+        </w:rPr>
+        <w:t xml:space="preserve">που φαίνονται να ζημιώνονται το περισσότερο σε αυτή τη καινούργια τεχνολογία όσο και οι άμεσα επωφελούμενοι δηλαδή οι </w:t>
+      </w:r>
+      <w:r>
+        <w:t>providers</w:t>
+      </w:r>
+      <w:r>
+        <w:rPr>
+          <w:lang w:val="el-GR"/>
+        </w:rPr>
+        <w:t xml:space="preserve"> </w:t>
+      </w:r>
+      <w:r>
+        <w:rPr>
+          <w:lang w:val="el-GR"/>
+        </w:rPr>
+        <w:t>θα θέλουν να θέσουν τους δικούς τους κανόνες και τεχνολογίες που</w:t>
+      </w:r>
+      <w:r>
+        <w:rPr>
+          <w:lang w:val="el-GR"/>
+        </w:rPr>
+        <w:t xml:space="preserve"> δυστυχώς</w:t>
+      </w:r>
+      <w:r>
+        <w:rPr>
+          <w:lang w:val="el-GR"/>
+        </w:rPr>
+        <w:t xml:space="preserve"> θα έχουν περισσότερο να κάνουν με το </w:t>
+      </w:r>
+      <w:r>
+        <w:rPr>
+          <w:lang w:val="el-GR"/>
+        </w:rPr>
+        <w:t>κατανομή του</w:t>
+      </w:r>
+      <w:r>
+        <w:rPr>
+          <w:lang w:val="el-GR"/>
+        </w:rPr>
+        <w:t xml:space="preserve"> κέρδο</w:t>
+      </w:r>
+      <w:r>
+        <w:rPr>
+          <w:lang w:val="el-GR"/>
+        </w:rPr>
+        <w:t xml:space="preserve">υς και του ελέγχου </w:t>
+      </w:r>
+      <w:r>
+        <w:rPr>
+          <w:lang w:val="el-GR"/>
+        </w:rPr>
+        <w:t>και λιγότερο με την ανθρωπιστική προσπάθεια επίτευξης αυτού του οράματος</w:t>
+      </w:r>
+      <w:r>
+        <w:rPr>
+          <w:lang w:val="el-GR"/>
+        </w:rPr>
+        <w:t>.</w:t>
+      </w:r>
+      <w:r>
+        <w:rPr>
+          <w:lang w:val="el-GR"/>
+        </w:rPr>
+        <w:br/>
+      </w:r>
+    </w:p>
+    <w:p>
+      <w:pPr>
+        <w:rPr>
+          <w:lang w:val="el-GR"/>
+        </w:rPr>
+      </w:pPr>
+      <w:r>
+        <w:rPr>
+          <w:lang w:val="el-GR"/>
+        </w:rPr>
+        <w:t xml:space="preserve">Αυτό λοιπόν μας φέρνει στην σημερινή κατάσταση </w:t>
+      </w:r>
+      <w:r>
+        <w:rPr>
+          <w:lang w:val="el-GR"/>
+        </w:rPr>
+        <w:t>οπού</w:t>
+      </w:r>
+      <w:r>
+        <w:rPr>
+          <w:lang w:val="el-GR"/>
+        </w:rPr>
+        <w:t xml:space="preserve"> βιώνουμε έν</w:t>
+      </w:r>
+      <w:r>
+        <w:rPr>
+          <w:lang w:val="el-GR"/>
+        </w:rPr>
+        <w:t>α λεγόμενο</w:t>
+      </w:r>
+      <w:r>
+        <w:rPr>
+          <w:lang w:val="el-GR"/>
+        </w:rPr>
+        <w:t xml:space="preserve"> </w:t>
+      </w:r>
+      <w:r>
+        <w:rPr>
+          <w:lang w:val="el-GR"/>
+        </w:rPr>
+        <w:t>‘</w:t>
+      </w:r>
+      <w:r>
+        <w:t>staring</w:t>
+      </w:r>
+      <w:r>
+        <w:rPr>
+          <w:lang w:val="el-GR"/>
+        </w:rPr>
+        <w:t xml:space="preserve"> </w:t>
+      </w:r>
+      <w:r>
+        <w:t>contest</w:t>
+      </w:r>
+      <w:r>
+        <w:rPr>
+          <w:lang w:val="el-GR"/>
+        </w:rPr>
+        <w:t>’.</w:t>
+      </w:r>
+      <w:r>
+        <w:rPr>
+          <w:lang w:val="el-GR"/>
+        </w:rPr>
+        <w:t xml:space="preserve"> Από την μία πλευρά έχουμε τους </w:t>
+      </w:r>
+      <w:r>
+        <w:t>Server</w:t>
+      </w:r>
+      <w:r>
+        <w:rPr>
+          <w:lang w:val="el-GR"/>
+        </w:rPr>
+        <w:t xml:space="preserve"> </w:t>
+      </w:r>
+      <w:r>
+        <w:t>Providers</w:t>
+      </w:r>
+      <w:r>
+        <w:rPr>
+          <w:lang w:val="el-GR"/>
+        </w:rPr>
+        <w:t xml:space="preserve">, </w:t>
+      </w:r>
+      <w:r>
+        <w:rPr>
+          <w:lang w:val="el-GR"/>
+        </w:rPr>
+        <w:t>οι οποίοι έχουν να επενδύσουν αστρονομικά μεγάλα ποσά σε αυτό το δίκτυο και πριν το κάνουν</w:t>
+      </w:r>
+      <w:r>
+        <w:rPr>
+          <w:lang w:val="el-GR"/>
+        </w:rPr>
+        <w:t xml:space="preserve"> αυτό</w:t>
+      </w:r>
+      <w:r>
+        <w:rPr>
+          <w:lang w:val="el-GR"/>
+        </w:rPr>
+        <w:t xml:space="preserve"> </w:t>
+      </w:r>
+      <w:r>
+        <w:rPr>
+          <w:lang w:val="el-GR"/>
+        </w:rPr>
+        <w:t xml:space="preserve">ζητάνε </w:t>
+      </w:r>
+      <w:r>
+        <w:rPr>
+          <w:lang w:val="el-GR"/>
+        </w:rPr>
+        <w:t xml:space="preserve">από τον κόσμο των επιχειρήσεων και του </w:t>
+      </w:r>
+      <w:r>
+        <w:t>development</w:t>
+      </w:r>
+      <w:r>
+        <w:rPr>
+          <w:lang w:val="el-GR"/>
+        </w:rPr>
+        <w:t xml:space="preserve"> κάποια </w:t>
+      </w:r>
+      <w:r>
+        <w:t>use</w:t>
+      </w:r>
+      <w:r>
+        <w:rPr>
+          <w:lang w:val="el-GR"/>
+        </w:rPr>
+        <w:t xml:space="preserve"> </w:t>
+      </w:r>
+      <w:r>
+        <w:t>cases</w:t>
+      </w:r>
+      <w:r>
+        <w:rPr>
+          <w:lang w:val="el-GR"/>
+        </w:rPr>
+        <w:t xml:space="preserve"> </w:t>
+      </w:r>
+      <w:r>
+        <w:rPr>
+          <w:lang w:val="el-GR"/>
+        </w:rPr>
+        <w:t>που να δικαιολογούν αυτή την επένδυση αλλά και να επιβεβαιώνουν την επιτυχή μετάβαση σε αυτή</w:t>
+      </w:r>
+      <w:r>
+        <w:rPr>
+          <w:lang w:val="el-GR"/>
+        </w:rPr>
+        <w:t>. Α</w:t>
+      </w:r>
+      <w:r>
+        <w:rPr>
+          <w:lang w:val="el-GR"/>
+        </w:rPr>
+        <w:t xml:space="preserve">πό την άλλη πλευρά </w:t>
+      </w:r>
+      <w:r>
+        <w:rPr>
+          <w:lang w:val="el-GR"/>
+        </w:rPr>
+        <w:t xml:space="preserve">όμως </w:t>
+      </w:r>
+      <w:r>
+        <w:rPr>
+          <w:lang w:val="el-GR"/>
+        </w:rPr>
+        <w:t xml:space="preserve">οι </w:t>
+      </w:r>
+      <w:r>
+        <w:t>developers</w:t>
+      </w:r>
+      <w:r>
+        <w:rPr>
+          <w:lang w:val="el-GR"/>
+        </w:rPr>
+        <w:t xml:space="preserve"> </w:t>
+      </w:r>
+      <w:r>
+        <w:rPr>
+          <w:lang w:val="el-GR"/>
+        </w:rPr>
+        <w:t xml:space="preserve">και οι αντίστοιχες επιχειρήσεις καταρχάς δεν έχουν κάποια έγκυρη πλατφόρμα στην οποία μπορούν να αρχίσουν να </w:t>
+      </w:r>
+      <w:r>
+        <w:rPr>
+          <w:lang w:val="el-GR"/>
+        </w:rPr>
+        <w:t>αναπτύσσουν</w:t>
+      </w:r>
+      <w:r>
+        <w:rPr>
+          <w:lang w:val="el-GR"/>
+        </w:rPr>
+        <w:t xml:space="preserve"> και να τεστάρουν</w:t>
+      </w:r>
+      <w:r>
+        <w:rPr>
+          <w:lang w:val="el-GR"/>
+        </w:rPr>
+        <w:t xml:space="preserve"> εφαρμογές και τεχνολογίες αλλά επίσης δεν έχουν </w:t>
       </w:r>
       <w:r>
         <w:rPr>
@@ -2186,7 +3875,80 @@
         <w:rPr>
           <w:lang w:val="el-GR"/>
         </w:rPr>
-        <w:t>την δυνατότητα να έχουν πολύ μεγαλύτερο έλεγχο και έσοδα</w:t>
+        <w:t xml:space="preserve">κάποιο άμεσο κέρδος από αυτό. Έτσι </w:t>
+      </w:r>
+      <w:r>
+        <w:rPr>
+          <w:lang w:val="el-GR"/>
+        </w:rPr>
+        <w:t>λοιπόν</w:t>
+      </w:r>
+      <w:r>
+        <w:rPr>
+          <w:lang w:val="el-GR"/>
+        </w:rPr>
+        <w:t xml:space="preserve"> </w:t>
+      </w:r>
+      <w:r>
+        <w:rPr>
+          <w:lang w:val="el-GR"/>
+        </w:rPr>
+        <w:t>έχει</w:t>
+      </w:r>
+      <w:r>
+        <w:rPr>
+          <w:lang w:val="el-GR"/>
+        </w:rPr>
+        <w:t xml:space="preserve"> </w:t>
+      </w:r>
+      <w:r>
+        <w:rPr>
+          <w:lang w:val="el-GR"/>
+        </w:rPr>
+        <w:t>καθυστέρηση</w:t>
+      </w:r>
+      <w:r>
+        <w:rPr>
+          <w:lang w:val="el-GR"/>
+        </w:rPr>
+        <w:t xml:space="preserve"> σε ένα βαθμό η </w:t>
+      </w:r>
+      <w:r>
+        <w:rPr>
+          <w:lang w:val="el-GR"/>
+        </w:rPr>
+        <w:t xml:space="preserve">εγκατάσταση αυτών των τεχνολογιών πράγμα το οποίο δείχνει την ρεαλιστικότατα του όλου θέματος, που έχει περισσότερο να κάνει με τις επιχειρήσεις και το πως μπορεί να χρησιμοποιηθεί η τεχνολογία με τον πιο κερδοφόρο τρόπο αποκλείοντας </w:t>
+      </w:r>
+      <w:r>
+        <w:rPr>
+          <w:lang w:val="el-GR"/>
+        </w:rPr>
+        <w:t xml:space="preserve">άλλες </w:t>
+      </w:r>
+      <w:r>
+        <w:rPr>
+          <w:lang w:val="el-GR"/>
+        </w:rPr>
+        <w:t>αντίζηλες επιχειρήσεις, και λιγότερο με το κοινό καλό της εγκατάστασης αυτού του δικτύου.</w:t>
+      </w:r>
+      <w:r>
+        <w:rPr>
+          <w:lang w:val="el-GR"/>
+        </w:rPr>
+        <w:br/>
+      </w:r>
+    </w:p>
+    <w:p>
+      <w:pPr>
+        <w:rPr>
+          <w:lang w:val="el-GR"/>
+        </w:rPr>
+      </w:pPr>
+      <w:r>
+        <w:rPr>
+          <w:lang w:val="el-GR"/>
+        </w:rPr>
+        <w:t>Όλος αυτός ο κόπος και το ανθρώπινο δυναμικό μαζί με τα χρηματικά ποσά που θα επενδυθούν θα ανεβάσουν αναπόφευκτα το κόστος σε παροχές. Αν και προηγούμενος αναφέραμε τους τελικούς χρήστες σαν το τελευταίο κομμάτι της αλυσίδας, στην πραγματικότητα επηρεάζουν όσο κάθε άλλο κομμάτι</w:t>
       </w:r>
       <w:r>
         <w:rPr>
@@ -2198,97 +3960,269 @@
         <w:rPr>
           <w:lang w:val="el-GR"/>
         </w:rPr>
-        <w:t xml:space="preserve"> σε σχέση με προηγούμενα δίκτυα όπου εταιρίες όπως η </w:t>
-      </w:r>
-      <w:r>
-        <w:t>Amazon</w:t>
-      </w:r>
-      <w:r>
-        <w:rPr>
-          <w:lang w:val="el-GR"/>
-        </w:rPr>
-        <w:t xml:space="preserve">, </w:t>
-      </w:r>
-      <w:r>
-        <w:t>Google</w:t>
-      </w:r>
-      <w:r>
-        <w:rPr>
-          <w:lang w:val="el-GR"/>
-        </w:rPr>
-        <w:t xml:space="preserve"> </w:t>
-      </w:r>
-      <w:r>
-        <w:rPr>
-          <w:lang w:val="el-GR"/>
-        </w:rPr>
-        <w:t xml:space="preserve">και λοιπές, με τα </w:t>
-      </w:r>
-      <w:r>
-        <w:t>cloud</w:t>
-      </w:r>
-      <w:r>
-        <w:rPr>
-          <w:lang w:val="el-GR"/>
-        </w:rPr>
-        <w:t xml:space="preserve"> </w:t>
-      </w:r>
-      <w:r>
-        <w:t>services</w:t>
-      </w:r>
-      <w:r>
-        <w:rPr>
-          <w:lang w:val="el-GR"/>
-        </w:rPr>
-        <w:t xml:space="preserve"> </w:t>
-      </w:r>
-      <w:r>
-        <w:rPr>
-          <w:lang w:val="el-GR"/>
-        </w:rPr>
-        <w:t>είχαν πρώτη και σχεδόν αποκλειστική πρόσβαση σε πελάτες</w:t>
-      </w:r>
-      <w:r>
-        <w:rPr>
-          <w:lang w:val="el-GR"/>
-        </w:rPr>
-        <w:t xml:space="preserve"> </w:t>
-      </w:r>
-      <w:r>
-        <w:t>Infrastructure</w:t>
-      </w:r>
-      <w:r>
-        <w:rPr>
-          <w:lang w:val="el-GR"/>
-        </w:rPr>
-        <w:t xml:space="preserve"> </w:t>
-      </w:r>
-      <w:r>
-        <w:t>as</w:t>
-      </w:r>
-      <w:r>
-        <w:rPr>
-          <w:lang w:val="el-GR"/>
-        </w:rPr>
-        <w:t xml:space="preserve"> </w:t>
-      </w:r>
-      <w:r>
-        <w:t>a</w:t>
-      </w:r>
-      <w:r>
-        <w:rPr>
-          <w:lang w:val="el-GR"/>
-        </w:rPr>
-        <w:t xml:space="preserve"> </w:t>
-      </w:r>
-      <w:r>
-        <w:t>Service</w:t>
-      </w:r>
-      <w:r>
-        <w:rPr>
-          <w:lang w:val="el-GR"/>
-        </w:rPr>
-        <w:t xml:space="preserve">. </w:t>
+        <w:t xml:space="preserve"> μιας και αν καταφέρουν οι </w:t>
+      </w:r>
+      <w:r>
+        <w:t>Server</w:t>
+      </w:r>
+      <w:r>
+        <w:rPr>
+          <w:lang w:val="el-GR"/>
+        </w:rPr>
+        <w:t xml:space="preserve"> </w:t>
+      </w:r>
+      <w:r>
+        <w:t>Providers</w:t>
+      </w:r>
+      <w:r>
+        <w:rPr>
+          <w:lang w:val="el-GR"/>
+        </w:rPr>
+        <w:t xml:space="preserve"> να εγκαταστήσουν το δίκτυο και τις τεχνολογίες, και οι επιχειρήσεις</w:t>
+      </w:r>
+      <w:r>
+        <w:rPr>
+          <w:lang w:val="el-GR"/>
+        </w:rPr>
+        <w:t xml:space="preserve"> με την σειρά τους</w:t>
+      </w:r>
+      <w:r>
+        <w:rPr>
+          <w:lang w:val="el-GR"/>
+        </w:rPr>
+        <w:t xml:space="preserve"> να το αξιοποιήσουν και να αναπτύξουν εφαρμογές και προϊόντα για τους χρήστες, αν οι χρήστες δεν είναι δεκτικοί σε αυτή την επιπλέον χρέωση, ή δεν βρουν κάποιο άμεσο λόγο να δαπανήσουν αυτά τα χρήματα</w:t>
+      </w:r>
+      <w:r>
+        <w:rPr>
+          <w:lang w:val="el-GR"/>
+        </w:rPr>
+        <w:t>,</w:t>
+      </w:r>
+      <w:r>
+        <w:rPr>
+          <w:lang w:val="el-GR"/>
+        </w:rPr>
+        <w:t xml:space="preserve"> όλο το σύστημα </w:t>
+      </w:r>
+      <w:r>
+        <w:rPr>
+          <w:lang w:val="el-GR"/>
+        </w:rPr>
+        <w:t xml:space="preserve">βρίσκεται σε </w:t>
+      </w:r>
+      <w:r>
+        <w:rPr>
+          <w:lang w:val="el-GR"/>
+        </w:rPr>
+        <w:t>μια δύσκολη</w:t>
+      </w:r>
+      <w:r>
+        <w:rPr>
+          <w:lang w:val="el-GR"/>
+        </w:rPr>
+        <w:t xml:space="preserve"> κατάσταση μιας και δεν υπάρχει καλή επιστροφή της επένδυσης </w:t>
+      </w:r>
+      <w:r>
+        <w:rPr>
+          <w:lang w:val="el-GR"/>
+        </w:rPr>
+        <w:t>στ</w:t>
+      </w:r>
+      <w:r>
+        <w:rPr>
+          <w:lang w:val="el-GR"/>
+        </w:rPr>
+        <w:t>ους παραπάνω συνδετικούς κρίκους.</w:t>
+      </w:r>
+    </w:p>
+    <w:p>
+      <w:pPr>
+        <w:rPr>
+          <w:b/>
+          <w:bCs/>
+          <w:i/>
+          <w:iCs/>
+          <w:color w:val="00B0F0"/>
+          <w:lang w:val="el-GR"/>
+        </w:rPr>
+      </w:pPr>
+    </w:p>
+    <w:p>
+      <w:pPr>
+        <w:rPr>
+          <w:b/>
+          <w:bCs/>
+          <w:i/>
+          <w:iCs/>
+          <w:color w:val="00B0F0"/>
+          <w:lang w:val="el-GR"/>
+        </w:rPr>
+      </w:pPr>
+    </w:p>
+    <w:p>
+      <w:pPr>
+        <w:rPr>
+          <w:lang w:val="el-GR"/>
+        </w:rPr>
+      </w:pPr>
+      <w:r>
+        <w:rPr>
+          <w:b/>
+          <w:bCs/>
+          <w:i/>
+          <w:iCs/>
+          <w:color w:val="00B0F0"/>
+        </w:rPr>
+        <w:t>Challenges</w:t>
+      </w:r>
+      <w:r>
+        <w:rPr>
+          <w:b/>
+          <w:bCs/>
+          <w:i/>
+          <w:iCs/>
+          <w:color w:val="00B0F0"/>
+          <w:lang w:val="el-GR"/>
+        </w:rPr>
+        <w:t xml:space="preserve"> </w:t>
+      </w:r>
+      <w:r>
+        <w:rPr>
+          <w:b/>
+          <w:bCs/>
+          <w:i/>
+          <w:iCs/>
+          <w:color w:val="00B0F0"/>
+        </w:rPr>
+        <w:t>of</w:t>
+      </w:r>
+      <w:r>
+        <w:rPr>
+          <w:b/>
+          <w:bCs/>
+          <w:i/>
+          <w:iCs/>
+          <w:color w:val="00B0F0"/>
+          <w:lang w:val="el-GR"/>
+        </w:rPr>
+        <w:t xml:space="preserve"> </w:t>
+      </w:r>
+      <w:r>
+        <w:rPr>
+          <w:b/>
+          <w:bCs/>
+          <w:i/>
+          <w:iCs/>
+          <w:color w:val="00B0F0"/>
+        </w:rPr>
+        <w:t>Edge</w:t>
+      </w:r>
+      <w:r>
+        <w:rPr>
+          <w:b/>
+          <w:bCs/>
+          <w:i/>
+          <w:iCs/>
+          <w:color w:val="00B0F0"/>
+          <w:lang w:val="el-GR"/>
+        </w:rPr>
+        <w:t xml:space="preserve"> </w:t>
+      </w:r>
+      <w:r>
+        <w:rPr>
+          <w:b/>
+          <w:bCs/>
+          <w:i/>
+          <w:iCs/>
+          <w:color w:val="00B0F0"/>
+        </w:rPr>
+        <w:t>Computing</w:t>
+      </w:r>
+      <w:r>
+        <w:rPr>
+          <w:b/>
+          <w:bCs/>
+          <w:i/>
+          <w:iCs/>
+          <w:color w:val="00B0F0"/>
+          <w:lang w:val="el-GR"/>
+        </w:rPr>
+        <w:t xml:space="preserve"> &amp; </w:t>
+      </w:r>
+      <w:r>
+        <w:rPr>
+          <w:b/>
+          <w:bCs/>
+          <w:i/>
+          <w:iCs/>
+          <w:color w:val="00B0F0"/>
+        </w:rPr>
+        <w:t>Caching</w:t>
+      </w:r>
+      <w:r>
+        <w:rPr>
+          <w:b/>
+          <w:bCs/>
+          <w:i/>
+          <w:iCs/>
+          <w:color w:val="00B0F0"/>
+          <w:lang w:val="el-GR"/>
+        </w:rPr>
+        <w:t xml:space="preserve"> (</w:t>
+      </w:r>
+      <w:r>
+        <w:rPr>
+          <w:b/>
+          <w:bCs/>
+          <w:i/>
+          <w:iCs/>
+          <w:color w:val="00B0F0"/>
+        </w:rPr>
+        <w:t>cont</w:t>
+      </w:r>
+      <w:r>
+        <w:rPr>
+          <w:b/>
+          <w:bCs/>
+          <w:i/>
+          <w:iCs/>
+          <w:color w:val="00B0F0"/>
+          <w:lang w:val="el-GR"/>
+        </w:rPr>
+        <w:t>.</w:t>
+      </w:r>
+      <w:r>
+        <w:rPr>
+          <w:b/>
+          <w:bCs/>
+          <w:i/>
+          <w:iCs/>
+          <w:color w:val="00B0F0"/>
+          <w:lang w:val="el-GR"/>
+        </w:rPr>
+        <w:t xml:space="preserve">) </w:t>
+      </w:r>
+      <w:r>
+        <w:rPr>
+          <w:b/>
+          <w:bCs/>
+          <w:i/>
+          <w:iCs/>
+          <w:color w:val="00B0F0"/>
+          <w:lang w:val="el-GR"/>
+        </w:rPr>
+        <w:t xml:space="preserve">-  </w:t>
+      </w:r>
+      <w:r>
+        <w:rPr>
+          <w:b/>
+          <w:bCs/>
+          <w:i/>
+          <w:iCs/>
+          <w:color w:val="00B0F0"/>
+          <w:lang w:val="el-GR"/>
+        </w:rPr>
+        <w:t>5</w:t>
       </w:r>
       <w:r>
         <w:rPr>
@@ -2296,1800 +4230,23 @@
         </w:rPr>
         <w:br/>
       </w:r>
-    </w:p>
-    <w:p>
-      <w:pPr>
-        <w:rPr>
-          <w:lang w:val="el-GR"/>
-        </w:rPr>
-      </w:pPr>
-      <w:r>
-        <w:rPr>
-          <w:lang w:val="el-GR"/>
-        </w:rPr>
-        <w:t>Έπειτα έχ</w:t>
-      </w:r>
-      <w:r>
-        <w:rPr>
-          <w:lang w:val="el-GR"/>
-        </w:rPr>
-        <w:t>ει</w:t>
-      </w:r>
-      <w:r>
-        <w:rPr>
-          <w:lang w:val="el-GR"/>
-        </w:rPr>
-        <w:t xml:space="preserve"> σειρά ο άμεσος πελάτης αυτών τον εγκαταστάσεων, οι Επιχειρήσεις. Οι επιχειρήσεις είναι αυτές που θα έχουν την ευκαιρία να χρησιμοποιήσουν αυτές τις δυνατότητες και να αναπτύξουν τεχνολογίες και εφαρμογές </w:t>
-      </w:r>
-      <w:r>
-        <w:rPr>
-          <w:lang w:val="el-GR"/>
-        </w:rPr>
-        <w:t xml:space="preserve">με </w:t>
-      </w:r>
-      <w:r>
-        <w:rPr>
-          <w:lang w:val="el-GR"/>
-        </w:rPr>
-        <w:t xml:space="preserve">τις οποίες θα </w:t>
-      </w:r>
-      <w:r>
-        <w:rPr>
-          <w:lang w:val="el-GR"/>
-        </w:rPr>
-        <w:t xml:space="preserve">αποκτήσουν </w:t>
-      </w:r>
-      <w:r>
-        <w:rPr>
-          <w:lang w:val="el-GR"/>
-        </w:rPr>
-        <w:t xml:space="preserve">νέα </w:t>
-      </w:r>
-      <w:r>
-        <w:t>revenue</w:t>
-      </w:r>
-      <w:r>
-        <w:rPr>
-          <w:lang w:val="el-GR"/>
-        </w:rPr>
-        <w:t xml:space="preserve"> </w:t>
-      </w:r>
-      <w:r>
-        <w:t>streams</w:t>
-      </w:r>
-      <w:r>
-        <w:rPr>
-          <w:lang w:val="el-GR"/>
-        </w:rPr>
-        <w:t xml:space="preserve">. </w:t>
-      </w:r>
-      <w:r>
-        <w:rPr>
-          <w:lang w:val="el-GR"/>
-        </w:rPr>
-        <w:t>Αυτό μπορεί να είναι από τους τομείς της υγείας</w:t>
-      </w:r>
-      <w:r>
-        <w:rPr>
-          <w:lang w:val="el-GR"/>
-        </w:rPr>
-        <w:t>, της αυτοκινητοβιομηχανίας</w:t>
-      </w:r>
-      <w:r>
-        <w:rPr>
-          <w:lang w:val="el-GR"/>
-        </w:rPr>
-        <w:t xml:space="preserve"> μέχρι οποιοδήποτε τομέα ο οποίος </w:t>
-      </w:r>
-      <w:r>
-        <w:rPr>
-          <w:lang w:val="el-GR"/>
-        </w:rPr>
-        <w:t>μπορεί να</w:t>
-      </w:r>
-      <w:r>
-        <w:rPr>
-          <w:lang w:val="el-GR"/>
-        </w:rPr>
-        <w:t xml:space="preserve"> επωφεληθεί από </w:t>
-      </w:r>
-      <w:r>
-        <w:rPr>
-          <w:lang w:val="el-GR"/>
-        </w:rPr>
-        <w:t xml:space="preserve">αυτήν </w:t>
-      </w:r>
-      <w:r>
-        <w:rPr>
-          <w:lang w:val="el-GR"/>
-        </w:rPr>
-        <w:t xml:space="preserve">την καινούργια </w:t>
-      </w:r>
-      <w:r>
-        <w:t>virtual</w:t>
-      </w:r>
-      <w:r>
-        <w:rPr>
-          <w:lang w:val="el-GR"/>
-        </w:rPr>
-        <w:t xml:space="preserve">, </w:t>
-      </w:r>
-      <w:r>
-        <w:t>real</w:t>
-      </w:r>
-      <w:r>
-        <w:rPr>
-          <w:lang w:val="el-GR"/>
-        </w:rPr>
-        <w:t>-</w:t>
-      </w:r>
-      <w:r>
-        <w:t>time</w:t>
-      </w:r>
-      <w:r>
-        <w:rPr>
-          <w:lang w:val="el-GR"/>
-        </w:rPr>
-        <w:t xml:space="preserve"> </w:t>
-      </w:r>
-      <w:r>
-        <w:rPr>
-          <w:lang w:val="el-GR"/>
-        </w:rPr>
-        <w:t xml:space="preserve">επεξεργασία και ταχύτητα δεδομένων. </w:t>
-      </w:r>
-      <w:r>
-        <w:rPr>
-          <w:lang w:val="el-GR"/>
-        </w:rPr>
-        <w:t>Έτσι</w:t>
-      </w:r>
-      <w:r>
-        <w:rPr>
-          <w:lang w:val="el-GR"/>
-        </w:rPr>
-        <w:t xml:space="preserve"> προκύπτουν καινούργιες πηγές </w:t>
-      </w:r>
-      <w:r>
-        <w:rPr>
-          <w:lang w:val="el-GR"/>
-        </w:rPr>
-        <w:t>εσόδων</w:t>
-      </w:r>
-      <w:r>
-        <w:rPr>
-          <w:lang w:val="el-GR"/>
-        </w:rPr>
-        <w:t xml:space="preserve">, </w:t>
-      </w:r>
-      <w:r>
-        <w:rPr>
-          <w:lang w:val="el-GR"/>
-        </w:rPr>
-        <w:t xml:space="preserve">εξέλιξης </w:t>
-      </w:r>
-      <w:r>
-        <w:rPr>
-          <w:lang w:val="el-GR"/>
-        </w:rPr>
-        <w:t>και καινοτομίας</w:t>
-      </w:r>
-      <w:r>
-        <w:rPr>
-          <w:lang w:val="el-GR"/>
-        </w:rPr>
-        <w:t xml:space="preserve"> και ε</w:t>
-      </w:r>
-      <w:r>
-        <w:rPr>
-          <w:lang w:val="el-GR"/>
-        </w:rPr>
-        <w:t xml:space="preserve">κεί θα επενδύσουν οι επιχειρήσεις ώστε να εισάγουν την δική της μορφή ελέγχου της αγοράς </w:t>
-      </w:r>
-      <w:r>
-        <w:rPr>
-          <w:lang w:val="el-GR"/>
-        </w:rPr>
-        <w:t>και θα</w:t>
-      </w:r>
-      <w:r>
-        <w:rPr>
-          <w:lang w:val="el-GR"/>
-        </w:rPr>
-        <w:t xml:space="preserve"> κατευθύνουν </w:t>
-      </w:r>
-      <w:r>
-        <w:rPr>
-          <w:lang w:val="el-GR"/>
-        </w:rPr>
-        <w:t>τ</w:t>
-      </w:r>
-      <w:r>
-        <w:rPr>
-          <w:lang w:val="el-GR"/>
-        </w:rPr>
-        <w:t>ι</w:t>
-      </w:r>
-      <w:r>
-        <w:rPr>
-          <w:lang w:val="el-GR"/>
-        </w:rPr>
-        <w:t xml:space="preserve">ς </w:t>
-      </w:r>
-      <w:r>
-        <w:rPr>
-          <w:lang w:val="el-GR"/>
-        </w:rPr>
-        <w:t>τεχνολογίες</w:t>
-      </w:r>
-      <w:r>
-        <w:rPr>
-          <w:lang w:val="el-GR"/>
-        </w:rPr>
-        <w:t xml:space="preserve"> που θα </w:t>
-      </w:r>
-      <w:r>
-        <w:rPr>
-          <w:lang w:val="el-GR"/>
-        </w:rPr>
-        <w:t>βοηθήσουν</w:t>
-      </w:r>
-      <w:r>
-        <w:rPr>
-          <w:lang w:val="el-GR"/>
-        </w:rPr>
-        <w:t xml:space="preserve"> σε </w:t>
-      </w:r>
-      <w:r>
-        <w:rPr>
-          <w:lang w:val="el-GR"/>
-        </w:rPr>
-        <w:t>μεγάλο</w:t>
-      </w:r>
-      <w:r>
-        <w:rPr>
-          <w:lang w:val="el-GR"/>
-        </w:rPr>
-        <w:t xml:space="preserve"> </w:t>
-      </w:r>
-      <w:r>
-        <w:rPr>
-          <w:lang w:val="el-GR"/>
-        </w:rPr>
-        <w:t>βάθος</w:t>
-      </w:r>
-      <w:r>
-        <w:rPr>
-          <w:lang w:val="el-GR"/>
-        </w:rPr>
-        <w:t xml:space="preserve"> </w:t>
-      </w:r>
-      <w:r>
-        <w:rPr>
-          <w:lang w:val="el-GR"/>
-        </w:rPr>
-        <w:t>χρόνου</w:t>
-      </w:r>
-      <w:r>
-        <w:rPr>
-          <w:lang w:val="el-GR"/>
-        </w:rPr>
-        <w:t xml:space="preserve"> την </w:t>
-      </w:r>
-      <w:r>
-        <w:rPr>
-          <w:lang w:val="el-GR"/>
-        </w:rPr>
-        <w:t xml:space="preserve">συνεχή </w:t>
-      </w:r>
-      <w:r>
-        <w:rPr>
-          <w:lang w:val="el-GR"/>
-        </w:rPr>
-        <w:t>ανάπτυξη</w:t>
-      </w:r>
-      <w:r>
-        <w:rPr>
-          <w:lang w:val="el-GR"/>
-        </w:rPr>
-        <w:t xml:space="preserve"> αυτή.</w:t>
-      </w:r>
-      <w:r>
-        <w:rPr>
-          <w:lang w:val="el-GR"/>
-        </w:rPr>
-        <w:br/>
-      </w:r>
-    </w:p>
-    <w:p>
-      <w:pPr>
-        <w:rPr>
-          <w:lang w:val="el-GR"/>
-        </w:rPr>
-      </w:pPr>
-      <w:r>
-        <w:rPr>
-          <w:lang w:val="el-GR"/>
-        </w:rPr>
-        <w:t>Τελευταίοι είναι οι χρήστες, οι οποίοι πέρα από τα βασικά οφέλη του 5</w:t>
-      </w:r>
-      <w:r>
-        <w:t>G</w:t>
-      </w:r>
-      <w:r>
-        <w:rPr>
-          <w:lang w:val="el-GR"/>
-        </w:rPr>
-        <w:t xml:space="preserve"> </w:t>
-      </w:r>
-      <w:r>
-        <w:rPr>
-          <w:lang w:val="el-GR"/>
-        </w:rPr>
-        <w:t>δικτύου, δηλαδή μεγαλύτερες ταχύτητες, καλύτερη συνδεσιμότητα, και μεγαλύτερη κάλυψη, θα είναι οι πελάτες σε μερικές από αυτές τις εφαρμογές και τεχνολογίες</w:t>
-      </w:r>
-      <w:r>
-        <w:rPr>
-          <w:lang w:val="el-GR"/>
-        </w:rPr>
-        <w:t xml:space="preserve"> των επιχειρήσεων</w:t>
-      </w:r>
-      <w:r>
-        <w:rPr>
-          <w:lang w:val="el-GR"/>
-        </w:rPr>
-        <w:t xml:space="preserve">. </w:t>
-      </w:r>
-      <w:r>
-        <w:rPr>
-          <w:lang w:val="el-GR"/>
-        </w:rPr>
-        <w:t xml:space="preserve">Έτσι θα έχουν πρόσβαση σε τεχνολογίες όπως αυτόματη οδήγηση σε </w:t>
-      </w:r>
-      <w:r>
-        <w:t>real</w:t>
-      </w:r>
-      <w:r>
-        <w:rPr>
-          <w:lang w:val="el-GR"/>
-        </w:rPr>
-        <w:t>-</w:t>
-      </w:r>
-      <w:r>
-        <w:t>time</w:t>
-      </w:r>
-      <w:r>
-        <w:rPr>
-          <w:lang w:val="el-GR"/>
-        </w:rPr>
-        <w:t xml:space="preserve"> </w:t>
-      </w:r>
-      <w:r>
-        <w:rPr>
-          <w:lang w:val="el-GR"/>
-        </w:rPr>
-        <w:t xml:space="preserve">συνθήκες, </w:t>
-      </w:r>
-      <w:r>
-        <w:t>online</w:t>
-      </w:r>
-      <w:r>
-        <w:rPr>
-          <w:lang w:val="el-GR"/>
-        </w:rPr>
-        <w:t xml:space="preserve"> </w:t>
-      </w:r>
-      <w:r>
-        <w:t>AI</w:t>
-      </w:r>
-      <w:r>
-        <w:rPr>
-          <w:lang w:val="el-GR"/>
-        </w:rPr>
-        <w:t xml:space="preserve"> </w:t>
-      </w:r>
-      <w:r>
-        <w:rPr>
-          <w:lang w:val="el-GR"/>
-        </w:rPr>
-        <w:t xml:space="preserve">βασισμένη </w:t>
-      </w:r>
-      <w:r>
-        <w:rPr>
-          <w:lang w:val="el-GR"/>
-        </w:rPr>
-        <w:t>υγειονομεία, και μια πληθώρα νέων εφαρμογών που θα κάνουν τόσο την προσωπική αλλά και εργατική</w:t>
-      </w:r>
-      <w:r>
-        <w:rPr>
-          <w:lang w:val="el-GR"/>
-        </w:rPr>
-        <w:t xml:space="preserve"> </w:t>
-      </w:r>
-      <w:r>
-        <w:rPr>
-          <w:lang w:val="el-GR"/>
-        </w:rPr>
-        <w:t>ζωή τους πολύ πιο εύκολη.</w:t>
-      </w:r>
-      <w:r>
-        <w:rPr>
-          <w:lang w:val="el-GR"/>
-        </w:rPr>
-        <w:br/>
-      </w:r>
-    </w:p>
-    <w:p>
-      <w:pPr>
-        <w:rPr>
-          <w:lang w:val="el-GR"/>
-        </w:rPr>
-      </w:pPr>
-      <w:r>
-        <w:rPr>
-          <w:lang w:val="el-GR"/>
-        </w:rPr>
-        <w:t xml:space="preserve">Γενικότερα τα οφέλη βρίσκονται σε όλα τα επίπεδα και είναι τόσο αναπόφευκτα όσο και αδιάψευστα ακόμα και </w:t>
-      </w:r>
-      <w:r>
-        <w:rPr>
-          <w:lang w:val="el-GR"/>
-        </w:rPr>
-        <w:t>αν δεν</w:t>
-      </w:r>
-      <w:r>
-        <w:rPr>
-          <w:lang w:val="el-GR"/>
-        </w:rPr>
-        <w:t xml:space="preserve"> υπάρχει κάποιο ενεργό σύστημα αυτή την στιγμή. Ο κόσμος θα κατευθυνθεί σε ένα μέλλον που το δίκτυο θα παίζει κεντρικό ρόλο, σε </w:t>
-      </w:r>
-      <w:r>
-        <w:rPr>
-          <w:lang w:val="el-GR"/>
-        </w:rPr>
-        <w:t>ένα τέτοιο</w:t>
-      </w:r>
-      <w:r>
-        <w:rPr>
-          <w:lang w:val="el-GR"/>
-        </w:rPr>
-        <w:t xml:space="preserve"> μεγάλο βαθμό που δεν έχουμε ξαναδεί. Το </w:t>
-      </w:r>
-      <w:r>
-        <w:t>scalability</w:t>
-      </w:r>
-      <w:r>
-        <w:rPr>
-          <w:lang w:val="el-GR"/>
-        </w:rPr>
-        <w:t xml:space="preserve"> </w:t>
-      </w:r>
-      <w:r>
-        <w:rPr>
-          <w:lang w:val="el-GR"/>
-        </w:rPr>
-        <w:t xml:space="preserve">και οι </w:t>
-      </w:r>
-      <w:r>
-        <w:t>IoT</w:t>
-      </w:r>
-      <w:r>
-        <w:rPr>
-          <w:lang w:val="el-GR"/>
-        </w:rPr>
-        <w:t xml:space="preserve"> </w:t>
-      </w:r>
-      <w:r>
-        <w:rPr>
-          <w:lang w:val="el-GR"/>
-        </w:rPr>
-        <w:t xml:space="preserve">συσκευές θα αυξηθούν εκθετικά και η ανάπτυξη θα έχει πολύ γρηγορότερο και αισθητό ρυθμό μιας και όλη η λογική αυτής της νέας αρχιτεκτονικής δικτύου βασίζεται στο προβλεπόμενο εκθετικό ρυθμό αύξησης συσκευών και δεδομένων προς επεξεργασία και χρήση και αναμένεται να ανταπεξέλθει σε αυτά που έχει υποσχεθεί. </w:t>
-      </w:r>
-      <w:r>
-        <w:rPr>
-          <w:lang w:val="el-GR"/>
-        </w:rPr>
-        <w:br/>
-      </w:r>
-    </w:p>
-    <w:p>
-      <w:pPr>
-        <w:rPr>
-          <w:lang w:val="el-GR"/>
-        </w:rPr>
-      </w:pPr>
-      <w:r>
-        <w:rPr>
-          <w:lang w:val="el-GR"/>
-        </w:rPr>
-        <w:t xml:space="preserve">Ένα </w:t>
-      </w:r>
-      <w:r>
-        <w:rPr>
-          <w:lang w:val="el-GR"/>
-        </w:rPr>
-        <w:t>τελευταίο</w:t>
-      </w:r>
-      <w:r>
-        <w:rPr>
-          <w:lang w:val="el-GR"/>
-        </w:rPr>
-        <w:t>: (</w:t>
-      </w:r>
-      <w:r>
-        <w:rPr>
-          <w:lang w:val="el-GR"/>
-        </w:rPr>
-        <w:t>παράγραφος</w:t>
-      </w:r>
-      <w:r>
-        <w:rPr>
-          <w:lang w:val="el-GR"/>
-        </w:rPr>
-        <w:t xml:space="preserve"> για </w:t>
-      </w:r>
-      <w:r>
-        <w:t>cooling</w:t>
-      </w:r>
-      <w:r>
-        <w:rPr>
-          <w:lang w:val="el-GR"/>
-        </w:rPr>
-        <w:t xml:space="preserve">, </w:t>
-      </w:r>
-      <w:r>
-        <w:t>power</w:t>
-      </w:r>
-      <w:r>
-        <w:rPr>
-          <w:lang w:val="el-GR"/>
-        </w:rPr>
-        <w:t xml:space="preserve"> </w:t>
-      </w:r>
-      <w:r>
-        <w:rPr>
-          <w:lang w:val="el-GR"/>
-        </w:rPr>
-        <w:t xml:space="preserve">και τα </w:t>
-      </w:r>
-      <w:r>
-        <w:rPr>
-          <w:lang w:val="el-GR"/>
-        </w:rPr>
-        <w:t>προβλήματα</w:t>
-      </w:r>
-      <w:r>
-        <w:rPr>
-          <w:lang w:val="el-GR"/>
-        </w:rPr>
-        <w:t xml:space="preserve"> των </w:t>
-      </w:r>
-      <w:r>
-        <w:t>cloud</w:t>
-      </w:r>
-      <w:r>
-        <w:rPr>
-          <w:lang w:val="el-GR"/>
-        </w:rPr>
-        <w:t>)</w:t>
-      </w:r>
-    </w:p>
-    <w:p>
-      <w:pPr>
-        <w:rPr>
-          <w:rFonts w:ascii="Segoe UI" w:hAnsi="Segoe UI" w:cs="Segoe UI"/>
-          <w:color w:val="C4C1B6"/>
-          <w:sz w:val="27"/>
-          <w:szCs w:val="27"/>
-          <w:shd w:val="clear" w:color="auto" w:fill="000000"/>
-          <w:lang w:val="el-GR"/>
-        </w:rPr>
-      </w:pPr>
-    </w:p>
-    <w:p>
-      <w:pPr>
-        <w:rPr>
-          <w:lang w:val="el-GR"/>
-        </w:rPr>
-      </w:pPr>
-    </w:p>
-    <w:p>
-      <w:pPr>
-        <w:rPr>
-          <w:lang w:val="el-GR"/>
-        </w:rPr>
-      </w:pPr>
-    </w:p>
-    <w:p>
-      <w:pPr>
-        <w:rPr>
-          <w:lang w:val="el-GR"/>
-        </w:rPr>
-      </w:pPr>
-      <w:r>
-        <w:rPr>
-          <w:b/>
-          <w:bCs/>
-          <w:i/>
-          <w:iCs/>
-          <w:color w:val="00B0F0"/>
-        </w:rPr>
-        <w:t>Challenges</w:t>
-      </w:r>
-      <w:r>
-        <w:rPr>
-          <w:b/>
-          <w:bCs/>
-          <w:i/>
-          <w:iCs/>
-          <w:color w:val="00B0F0"/>
-          <w:lang w:val="el-GR"/>
-        </w:rPr>
-        <w:t xml:space="preserve"> </w:t>
-      </w:r>
-      <w:r>
-        <w:rPr>
-          <w:b/>
-          <w:bCs/>
-          <w:i/>
-          <w:iCs/>
-          <w:color w:val="00B0F0"/>
-        </w:rPr>
-        <w:t>of</w:t>
-      </w:r>
-      <w:r>
-        <w:rPr>
-          <w:b/>
-          <w:bCs/>
-          <w:i/>
-          <w:iCs/>
-          <w:color w:val="00B0F0"/>
-          <w:lang w:val="el-GR"/>
-        </w:rPr>
-        <w:t xml:space="preserve"> </w:t>
-      </w:r>
-      <w:r>
-        <w:rPr>
-          <w:b/>
-          <w:bCs/>
-          <w:i/>
-          <w:iCs/>
-          <w:color w:val="00B0F0"/>
-        </w:rPr>
-        <w:t>Edge</w:t>
-      </w:r>
-      <w:r>
-        <w:rPr>
-          <w:b/>
-          <w:bCs/>
-          <w:i/>
-          <w:iCs/>
-          <w:color w:val="00B0F0"/>
-          <w:lang w:val="el-GR"/>
-        </w:rPr>
-        <w:t xml:space="preserve"> </w:t>
-      </w:r>
-      <w:r>
-        <w:rPr>
-          <w:b/>
-          <w:bCs/>
-          <w:i/>
-          <w:iCs/>
-          <w:color w:val="00B0F0"/>
-        </w:rPr>
-        <w:t>Computing</w:t>
-      </w:r>
-      <w:r>
-        <w:rPr>
-          <w:b/>
-          <w:bCs/>
-          <w:i/>
-          <w:iCs/>
-          <w:color w:val="00B0F0"/>
-          <w:lang w:val="el-GR"/>
-        </w:rPr>
-        <w:t xml:space="preserve"> &amp; </w:t>
-      </w:r>
-      <w:r>
-        <w:rPr>
-          <w:b/>
-          <w:bCs/>
-          <w:i/>
-          <w:iCs/>
-          <w:color w:val="00B0F0"/>
-        </w:rPr>
-        <w:t>Caching</w:t>
-      </w:r>
-      <w:r>
-        <w:rPr>
-          <w:b/>
-          <w:bCs/>
-          <w:i/>
-          <w:iCs/>
-          <w:color w:val="00B0F0"/>
-          <w:lang w:val="el-GR"/>
-        </w:rPr>
-        <w:t xml:space="preserve"> -  </w:t>
-      </w:r>
-      <w:r>
-        <w:rPr>
-          <w:b/>
-          <w:bCs/>
-          <w:i/>
-          <w:iCs/>
-          <w:color w:val="00B0F0"/>
-          <w:lang w:val="el-GR"/>
-        </w:rPr>
-        <w:t>5</w:t>
-      </w:r>
-      <w:r>
-        <w:rPr>
-          <w:lang w:val="el-GR"/>
-        </w:rPr>
-        <w:br/>
-      </w:r>
-      <w:r>
-        <w:rPr>
-          <w:lang w:val="el-GR"/>
-        </w:rPr>
-        <w:t>Με όλες αυτές τις προσδοκίες</w:t>
-      </w:r>
-      <w:r>
-        <w:rPr>
-          <w:lang w:val="el-GR"/>
-        </w:rPr>
-        <w:t xml:space="preserve"> μια τέτοια δικτύωση δεν θα μπορούσε να μην έχει μεγάλες προκλήσεις και δυσκολίες στην υλοποίηση της. Αυτές οι δυσκολίες βρίσκονται σε όλο το φάσμα της υλοποίησης και ενδεχομένως να είναι ο </w:t>
-      </w:r>
-      <w:r>
-        <w:rPr>
-          <w:lang w:val="el-GR"/>
-        </w:rPr>
-        <w:t>λόγος</w:t>
-      </w:r>
-      <w:r>
-        <w:rPr>
-          <w:lang w:val="el-GR"/>
-        </w:rPr>
-        <w:t xml:space="preserve"> για τον </w:t>
-      </w:r>
-      <w:r>
-        <w:rPr>
-          <w:lang w:val="el-GR"/>
-        </w:rPr>
-        <w:t>οποίο</w:t>
-      </w:r>
-      <w:r>
-        <w:rPr>
-          <w:lang w:val="el-GR"/>
-        </w:rPr>
-        <w:t xml:space="preserve"> </w:t>
-      </w:r>
-      <w:r>
-        <w:rPr>
-          <w:lang w:val="el-GR"/>
-        </w:rPr>
-        <w:t>μπορεί</w:t>
-      </w:r>
-      <w:r>
-        <w:rPr>
-          <w:lang w:val="el-GR"/>
-        </w:rPr>
-        <w:t xml:space="preserve"> να </w:t>
-      </w:r>
-      <w:r>
-        <w:rPr>
-          <w:lang w:val="el-GR"/>
-        </w:rPr>
-        <w:t>καθυστερήσει</w:t>
-      </w:r>
-      <w:r>
-        <w:rPr>
-          <w:lang w:val="el-GR"/>
-        </w:rPr>
-        <w:t xml:space="preserve"> το </w:t>
-      </w:r>
-      <w:r>
-        <w:rPr>
-          <w:lang w:val="el-GR"/>
-        </w:rPr>
-        <w:t>όραμα</w:t>
-      </w:r>
-      <w:r>
-        <w:rPr>
-          <w:lang w:val="el-GR"/>
-        </w:rPr>
-        <w:t xml:space="preserve"> του 5</w:t>
-      </w:r>
-      <w:r>
-        <w:t>G</w:t>
-      </w:r>
-      <w:r>
-        <w:rPr>
-          <w:lang w:val="el-GR"/>
-        </w:rPr>
-        <w:t xml:space="preserve"> </w:t>
-      </w:r>
-      <w:r>
-        <w:rPr>
-          <w:lang w:val="el-GR"/>
-        </w:rPr>
-        <w:t>δικτύου</w:t>
-      </w:r>
-      <w:r>
-        <w:rPr>
-          <w:lang w:val="el-GR"/>
-        </w:rPr>
-        <w:t xml:space="preserve"> να </w:t>
-      </w:r>
-      <w:r>
-        <w:rPr>
-          <w:lang w:val="el-GR"/>
-        </w:rPr>
-        <w:t>λάβει</w:t>
-      </w:r>
-      <w:r>
-        <w:rPr>
-          <w:lang w:val="el-GR"/>
-        </w:rPr>
-        <w:t xml:space="preserve"> </w:t>
-      </w:r>
-      <w:r>
-        <w:rPr>
-          <w:lang w:val="el-GR"/>
-        </w:rPr>
-        <w:t>μέρος</w:t>
-      </w:r>
-      <w:r>
-        <w:rPr>
-          <w:lang w:val="el-GR"/>
-        </w:rPr>
-        <w:t xml:space="preserve"> στις </w:t>
-      </w:r>
-      <w:r>
-        <w:rPr>
-          <w:lang w:val="el-GR"/>
-        </w:rPr>
-        <w:t>ζωές</w:t>
-      </w:r>
-      <w:r>
-        <w:rPr>
-          <w:lang w:val="el-GR"/>
-        </w:rPr>
-        <w:t xml:space="preserve"> μας. </w:t>
-      </w:r>
-      <w:r>
-        <w:rPr>
-          <w:lang w:val="el-GR"/>
-        </w:rPr>
-        <w:t xml:space="preserve">Κάποια γενικά </w:t>
-      </w:r>
-      <w:r>
-        <w:rPr>
-          <w:lang w:val="el-GR"/>
-        </w:rPr>
-        <w:t>προβλήματα</w:t>
-      </w:r>
-      <w:r>
-        <w:rPr>
-          <w:lang w:val="el-GR"/>
-        </w:rPr>
-        <w:t xml:space="preserve"> είναι τα εξής</w:t>
-      </w:r>
-      <w:r>
-        <w:rPr>
-          <w:lang w:val="el-GR"/>
-        </w:rPr>
-        <w:t>:</w:t>
-      </w:r>
-      <w:r>
-        <w:rPr>
-          <w:lang w:val="el-GR"/>
-        </w:rPr>
-        <w:br/>
-      </w:r>
-    </w:p>
-    <w:p>
-      <w:pPr>
-        <w:rPr>
-          <w:lang w:val="el-GR"/>
-        </w:rPr>
-      </w:pPr>
-      <w:r>
-        <w:rPr>
-          <w:lang w:val="el-GR"/>
-        </w:rPr>
-        <w:t xml:space="preserve">Το πρώτο και κύριο είναι οι απαιτήσεις </w:t>
-      </w:r>
-      <w:r>
-        <w:rPr>
-          <w:lang w:val="el-GR"/>
-        </w:rPr>
-        <w:t>του</w:t>
-      </w:r>
-      <w:r>
-        <w:rPr>
-          <w:lang w:val="el-GR"/>
-        </w:rPr>
-        <w:t xml:space="preserve"> 5</w:t>
-      </w:r>
-      <w:r>
-        <w:t>G</w:t>
-      </w:r>
-      <w:r>
-        <w:rPr>
-          <w:lang w:val="el-GR"/>
-        </w:rPr>
-        <w:t xml:space="preserve"> δικτύου</w:t>
-      </w:r>
-      <w:r>
-        <w:rPr>
-          <w:lang w:val="el-GR"/>
-        </w:rPr>
-        <w:t xml:space="preserve">. </w:t>
-      </w:r>
-      <w:r>
-        <w:rPr>
-          <w:lang w:val="el-GR"/>
-        </w:rPr>
-        <w:t xml:space="preserve">Από τεράστιες ταχύτητες, σε </w:t>
-      </w:r>
-      <w:r>
-        <w:t>real</w:t>
-      </w:r>
-      <w:r>
-        <w:rPr>
-          <w:lang w:val="el-GR"/>
-        </w:rPr>
-        <w:t>-</w:t>
-      </w:r>
-      <w:r>
-        <w:t>time</w:t>
-      </w:r>
-      <w:r>
-        <w:rPr>
-          <w:lang w:val="el-GR"/>
-        </w:rPr>
-        <w:t xml:space="preserve"> </w:t>
-      </w:r>
-      <w:r>
-        <w:rPr>
-          <w:lang w:val="el-GR"/>
-        </w:rPr>
-        <w:t xml:space="preserve">επεξεργαστική </w:t>
-      </w:r>
-      <w:r>
-        <w:rPr>
-          <w:lang w:val="el-GR"/>
-        </w:rPr>
-        <w:t>δυνατότητα</w:t>
-      </w:r>
-      <w:r>
-        <w:rPr>
-          <w:lang w:val="el-GR"/>
-        </w:rPr>
-        <w:t xml:space="preserve"> που να χωρίζεται ομοιόμορφα σε </w:t>
-      </w:r>
-      <w:r>
-        <w:rPr>
-          <w:lang w:val="el-GR"/>
-        </w:rPr>
-        <w:t>όλες</w:t>
-      </w:r>
-      <w:r>
-        <w:rPr>
-          <w:lang w:val="el-GR"/>
-        </w:rPr>
-        <w:t xml:space="preserve"> τις </w:t>
-      </w:r>
-      <w:r>
-        <w:rPr>
-          <w:lang w:val="el-GR"/>
-        </w:rPr>
-        <w:t>άκρες</w:t>
-      </w:r>
-      <w:r>
-        <w:rPr>
-          <w:lang w:val="el-GR"/>
-        </w:rPr>
-        <w:t xml:space="preserve"> του </w:t>
-      </w:r>
-      <w:r>
-        <w:rPr>
-          <w:lang w:val="el-GR"/>
-        </w:rPr>
-        <w:t>δικτύου</w:t>
-      </w:r>
-      <w:r>
-        <w:rPr>
-          <w:lang w:val="el-GR"/>
-        </w:rPr>
-        <w:t xml:space="preserve"> </w:t>
-      </w:r>
-      <w:r>
-        <w:rPr>
-          <w:lang w:val="el-GR"/>
-        </w:rPr>
-        <w:t>αλλά</w:t>
-      </w:r>
-      <w:r>
-        <w:rPr>
-          <w:lang w:val="el-GR"/>
-        </w:rPr>
-        <w:t xml:space="preserve"> </w:t>
-      </w:r>
-      <w:r>
-        <w:rPr>
-          <w:lang w:val="el-GR"/>
-        </w:rPr>
-        <w:t>ταυτόχρονα</w:t>
-      </w:r>
-      <w:r>
-        <w:rPr>
-          <w:lang w:val="el-GR"/>
-        </w:rPr>
-        <w:t xml:space="preserve"> να </w:t>
-      </w:r>
-      <w:r>
-        <w:rPr>
-          <w:lang w:val="el-GR"/>
-        </w:rPr>
-        <w:t>παραμένει</w:t>
-      </w:r>
-      <w:r>
-        <w:rPr>
-          <w:lang w:val="el-GR"/>
-        </w:rPr>
-        <w:t xml:space="preserve"> </w:t>
-      </w:r>
-      <w:r>
-        <w:rPr>
-          <w:lang w:val="el-GR"/>
-        </w:rPr>
-        <w:t>πλήρως ενημερωμένη</w:t>
-      </w:r>
-      <w:r>
-        <w:rPr>
-          <w:lang w:val="el-GR"/>
-        </w:rPr>
-        <w:t xml:space="preserve">, οι απαιτήσεις είναι </w:t>
-      </w:r>
-      <w:r>
-        <w:rPr>
-          <w:lang w:val="el-GR"/>
-        </w:rPr>
-        <w:t xml:space="preserve">σαφώς πολύ </w:t>
-      </w:r>
-      <w:r>
-        <w:rPr>
-          <w:lang w:val="el-GR"/>
-        </w:rPr>
-        <w:t>μεγάλες</w:t>
-      </w:r>
-      <w:r>
-        <w:rPr>
-          <w:lang w:val="el-GR"/>
-        </w:rPr>
-        <w:t xml:space="preserve">. </w:t>
-      </w:r>
-      <w:r>
-        <w:rPr>
-          <w:lang w:val="el-GR"/>
-        </w:rPr>
-        <w:t>Επομένως τ</w:t>
-      </w:r>
-      <w:r>
-        <w:rPr>
-          <w:lang w:val="el-GR"/>
-        </w:rPr>
-        <w:t xml:space="preserve">ο ανθρώπινο δυναμικό που θα πρέπει να φέρει εις πέρας τόσο τις εγκαταστάσεις και τις τεχνολογίες που θα εξελίσσουν, </w:t>
-      </w:r>
-      <w:r>
-        <w:rPr>
-          <w:lang w:val="el-GR"/>
-        </w:rPr>
-        <w:t xml:space="preserve">θα </w:t>
-      </w:r>
-      <w:r>
-        <w:rPr>
-          <w:lang w:val="el-GR"/>
-        </w:rPr>
-        <w:t>συντηρούν και</w:t>
-      </w:r>
-      <w:r>
-        <w:rPr>
-          <w:lang w:val="el-GR"/>
-        </w:rPr>
-        <w:t xml:space="preserve"> θα</w:t>
-      </w:r>
-      <w:r>
-        <w:rPr>
-          <w:lang w:val="el-GR"/>
-        </w:rPr>
-        <w:t xml:space="preserve"> στήνουν αυτό το δίκτυο είναι αφάνταστα μεγάλο και εκτείνεται σε </w:t>
-      </w:r>
-      <w:r>
-        <w:rPr>
-          <w:lang w:val="el-GR"/>
-        </w:rPr>
-        <w:t xml:space="preserve">πάρα </w:t>
-      </w:r>
-      <w:r>
-        <w:rPr>
-          <w:lang w:val="el-GR"/>
-        </w:rPr>
-        <w:t>πολλούς κλάδους</w:t>
-      </w:r>
-      <w:r>
-        <w:rPr>
-          <w:lang w:val="el-GR"/>
-        </w:rPr>
-        <w:t xml:space="preserve">. Αυτοί οι κλάδοι </w:t>
-      </w:r>
-      <w:r>
-        <w:rPr>
-          <w:lang w:val="el-GR"/>
-        </w:rPr>
-        <w:t xml:space="preserve">θα πρέπει να συνεργαστούν με δεδομένο ότι </w:t>
-      </w:r>
-      <w:r>
-        <w:rPr>
-          <w:lang w:val="el-GR"/>
-        </w:rPr>
-        <w:t xml:space="preserve">τόσο οι εταιρίες </w:t>
-      </w:r>
-      <w:r>
-        <w:t>cloud</w:t>
-      </w:r>
-      <w:r>
-        <w:rPr>
-          <w:lang w:val="el-GR"/>
-        </w:rPr>
-        <w:t xml:space="preserve"> </w:t>
-      </w:r>
-      <w:r>
-        <w:rPr>
-          <w:lang w:val="el-GR"/>
-        </w:rPr>
-        <w:t xml:space="preserve">που φαίνονται να ζημιώνονται το περισσότερο σε αυτή τη καινούργια τεχνολογία όσο και οι άμεσα επωφελούμενοι δηλαδή οι </w:t>
-      </w:r>
-      <w:r>
-        <w:t>providers</w:t>
-      </w:r>
-      <w:r>
-        <w:rPr>
-          <w:lang w:val="el-GR"/>
-        </w:rPr>
-        <w:t xml:space="preserve"> </w:t>
-      </w:r>
-      <w:r>
-        <w:rPr>
-          <w:lang w:val="el-GR"/>
-        </w:rPr>
-        <w:t>θα θέλουν να θέσουν τους δικούς τους κανόνες και τεχνολογίες που</w:t>
-      </w:r>
-      <w:r>
-        <w:rPr>
-          <w:lang w:val="el-GR"/>
-        </w:rPr>
-        <w:t xml:space="preserve"> δυστυχώς</w:t>
-      </w:r>
-      <w:r>
-        <w:rPr>
-          <w:lang w:val="el-GR"/>
-        </w:rPr>
-        <w:t xml:space="preserve"> θα έχουν περισσότερο να κάνουν με το </w:t>
-      </w:r>
-      <w:r>
-        <w:rPr>
-          <w:lang w:val="el-GR"/>
-        </w:rPr>
-        <w:t>κατανομή του</w:t>
-      </w:r>
-      <w:r>
-        <w:rPr>
-          <w:lang w:val="el-GR"/>
-        </w:rPr>
-        <w:t xml:space="preserve"> κέρδο</w:t>
-      </w:r>
-      <w:r>
-        <w:rPr>
-          <w:lang w:val="el-GR"/>
-        </w:rPr>
-        <w:t xml:space="preserve">υς και του ελέγχου </w:t>
-      </w:r>
-      <w:r>
-        <w:rPr>
-          <w:lang w:val="el-GR"/>
-        </w:rPr>
-        <w:t>και λιγότερο με την ανθρωπιστική προσπάθεια επίτευξης αυτού του οράματος</w:t>
-      </w:r>
-      <w:r>
-        <w:rPr>
-          <w:lang w:val="el-GR"/>
-        </w:rPr>
-        <w:t>.</w:t>
-      </w:r>
-      <w:r>
-        <w:rPr>
-          <w:lang w:val="el-GR"/>
-        </w:rPr>
-        <w:br/>
-      </w:r>
-    </w:p>
-    <w:p>
-      <w:pPr>
-        <w:rPr>
-          <w:lang w:val="el-GR"/>
-        </w:rPr>
-      </w:pPr>
-      <w:r>
-        <w:rPr>
-          <w:lang w:val="el-GR"/>
-        </w:rPr>
-        <w:t xml:space="preserve">Αυτό λοιπόν μας φέρνει στην σημερινή κατάσταση </w:t>
-      </w:r>
-      <w:r>
-        <w:rPr>
-          <w:lang w:val="el-GR"/>
-        </w:rPr>
-        <w:t>οπού</w:t>
-      </w:r>
-      <w:r>
-        <w:rPr>
-          <w:lang w:val="el-GR"/>
-        </w:rPr>
-        <w:t xml:space="preserve"> βιώνουμε έν</w:t>
-      </w:r>
-      <w:r>
-        <w:rPr>
-          <w:lang w:val="el-GR"/>
-        </w:rPr>
-        <w:t>α λεγόμενο</w:t>
-      </w:r>
-      <w:r>
-        <w:rPr>
-          <w:lang w:val="el-GR"/>
-        </w:rPr>
-        <w:t xml:space="preserve"> </w:t>
-      </w:r>
-      <w:r>
-        <w:rPr>
-          <w:lang w:val="el-GR"/>
-        </w:rPr>
-        <w:t>‘</w:t>
-      </w:r>
-      <w:r>
-        <w:t>staring</w:t>
-      </w:r>
-      <w:r>
-        <w:rPr>
-          <w:lang w:val="el-GR"/>
-        </w:rPr>
-        <w:t xml:space="preserve"> </w:t>
-      </w:r>
-      <w:r>
-        <w:t>contest</w:t>
-      </w:r>
-      <w:r>
-        <w:rPr>
-          <w:lang w:val="el-GR"/>
-        </w:rPr>
-        <w:t>’.</w:t>
-      </w:r>
-      <w:r>
-        <w:rPr>
-          <w:lang w:val="el-GR"/>
-        </w:rPr>
-        <w:t xml:space="preserve"> Από την μία πλευρά έχουμε τους </w:t>
-      </w:r>
-      <w:r>
-        <w:t>Server</w:t>
-      </w:r>
-      <w:r>
-        <w:rPr>
-          <w:lang w:val="el-GR"/>
-        </w:rPr>
-        <w:t xml:space="preserve"> </w:t>
-      </w:r>
-      <w:r>
-        <w:t>Providers</w:t>
-      </w:r>
-      <w:r>
-        <w:rPr>
-          <w:lang w:val="el-GR"/>
-        </w:rPr>
-        <w:t xml:space="preserve">, </w:t>
-      </w:r>
-      <w:r>
-        <w:rPr>
-          <w:lang w:val="el-GR"/>
-        </w:rPr>
-        <w:t>οι οποίοι έχουν να επενδύσουν αστρονομικά μεγάλα ποσά σε αυτό το δίκτυο και πριν το κάνουν</w:t>
-      </w:r>
-      <w:r>
-        <w:rPr>
-          <w:lang w:val="el-GR"/>
-        </w:rPr>
-        <w:t xml:space="preserve"> αυτό</w:t>
-      </w:r>
-      <w:r>
-        <w:rPr>
-          <w:lang w:val="el-GR"/>
-        </w:rPr>
-        <w:t xml:space="preserve"> </w:t>
-      </w:r>
-      <w:r>
-        <w:rPr>
-          <w:lang w:val="el-GR"/>
-        </w:rPr>
-        <w:t xml:space="preserve">ζητάνε </w:t>
-      </w:r>
-      <w:r>
-        <w:rPr>
-          <w:lang w:val="el-GR"/>
-        </w:rPr>
-        <w:t xml:space="preserve">από τον κόσμο των επιχειρήσεων και του </w:t>
-      </w:r>
-      <w:r>
-        <w:t>development</w:t>
-      </w:r>
-      <w:r>
-        <w:rPr>
-          <w:lang w:val="el-GR"/>
-        </w:rPr>
-        <w:t xml:space="preserve"> κάποια </w:t>
-      </w:r>
-      <w:r>
-        <w:t>use</w:t>
-      </w:r>
-      <w:r>
-        <w:rPr>
-          <w:lang w:val="el-GR"/>
-        </w:rPr>
-        <w:t xml:space="preserve"> </w:t>
-      </w:r>
-      <w:r>
-        <w:t>cases</w:t>
-      </w:r>
-      <w:r>
-        <w:rPr>
-          <w:lang w:val="el-GR"/>
-        </w:rPr>
-        <w:t xml:space="preserve"> </w:t>
-      </w:r>
-      <w:r>
-        <w:rPr>
-          <w:lang w:val="el-GR"/>
-        </w:rPr>
-        <w:t>που να δικαιολογούν αυτή την επένδυση αλλά και να επιβεβαιώνουν την επιτυχή μετάβαση σε αυτή</w:t>
-      </w:r>
-      <w:r>
-        <w:rPr>
-          <w:lang w:val="el-GR"/>
-        </w:rPr>
-        <w:t>. Α</w:t>
-      </w:r>
-      <w:r>
-        <w:rPr>
-          <w:lang w:val="el-GR"/>
-        </w:rPr>
-        <w:t xml:space="preserve">πό την άλλη πλευρά </w:t>
-      </w:r>
-      <w:r>
-        <w:rPr>
-          <w:lang w:val="el-GR"/>
-        </w:rPr>
-        <w:t xml:space="preserve">όμως </w:t>
-      </w:r>
-      <w:r>
-        <w:rPr>
-          <w:lang w:val="el-GR"/>
-        </w:rPr>
-        <w:t xml:space="preserve">οι </w:t>
-      </w:r>
-      <w:r>
-        <w:t>developers</w:t>
-      </w:r>
-      <w:r>
-        <w:rPr>
-          <w:lang w:val="el-GR"/>
-        </w:rPr>
-        <w:t xml:space="preserve"> </w:t>
-      </w:r>
-      <w:r>
-        <w:rPr>
-          <w:lang w:val="el-GR"/>
-        </w:rPr>
-        <w:t xml:space="preserve">και οι αντίστοιχες επιχειρήσεις καταρχάς δεν έχουν κάποια έγκυρη πλατφόρμα στην οποία μπορούν να αρχίσουν να </w:t>
-      </w:r>
-      <w:r>
-        <w:rPr>
-          <w:lang w:val="el-GR"/>
-        </w:rPr>
-        <w:t>αναπτύσσουν</w:t>
-      </w:r>
-      <w:r>
-        <w:rPr>
-          <w:lang w:val="el-GR"/>
-        </w:rPr>
-        <w:t xml:space="preserve"> και να τεστάρουν</w:t>
-      </w:r>
-      <w:r>
-        <w:rPr>
-          <w:lang w:val="el-GR"/>
-        </w:rPr>
-        <w:t xml:space="preserve"> εφαρμογές και τεχνολογίες αλλά επίσης δεν έχουν </w:t>
-      </w:r>
-      <w:r>
-        <w:rPr>
-          <w:lang w:val="el-GR"/>
-        </w:rPr>
-        <w:t xml:space="preserve">και </w:t>
-      </w:r>
-      <w:r>
-        <w:rPr>
-          <w:lang w:val="el-GR"/>
-        </w:rPr>
-        <w:t xml:space="preserve">κάποιο άμεσο κέρδος από αυτό. Έτσι </w:t>
-      </w:r>
-      <w:r>
-        <w:rPr>
-          <w:lang w:val="el-GR"/>
-        </w:rPr>
-        <w:t>λοιπόν</w:t>
-      </w:r>
-      <w:r>
-        <w:rPr>
-          <w:lang w:val="el-GR"/>
-        </w:rPr>
-        <w:t xml:space="preserve"> </w:t>
-      </w:r>
-      <w:r>
-        <w:rPr>
-          <w:lang w:val="el-GR"/>
-        </w:rPr>
-        <w:t>έχει</w:t>
-      </w:r>
-      <w:r>
-        <w:rPr>
-          <w:lang w:val="el-GR"/>
-        </w:rPr>
-        <w:t xml:space="preserve"> </w:t>
-      </w:r>
-      <w:r>
-        <w:rPr>
-          <w:lang w:val="el-GR"/>
-        </w:rPr>
-        <w:t>καθυστέρηση</w:t>
-      </w:r>
-      <w:r>
-        <w:rPr>
-          <w:lang w:val="el-GR"/>
-        </w:rPr>
-        <w:t xml:space="preserve"> σε ένα βαθμό η </w:t>
-      </w:r>
-      <w:r>
-        <w:rPr>
-          <w:lang w:val="el-GR"/>
-        </w:rPr>
-        <w:t xml:space="preserve">εγκατάσταση αυτών των τεχνολογιών πράγμα το οποίο δείχνει την ρεαλιστικότατα του όλου θέματος, που έχει περισσότερο να κάνει με τις επιχειρήσεις και το πως μπορεί να χρησιμοποιηθεί η τεχνολογία με τον πιο κερδοφόρο τρόπο αποκλείοντας </w:t>
-      </w:r>
-      <w:r>
-        <w:rPr>
-          <w:lang w:val="el-GR"/>
-        </w:rPr>
-        <w:t xml:space="preserve">άλλες </w:t>
-      </w:r>
-      <w:r>
-        <w:rPr>
-          <w:lang w:val="el-GR"/>
-        </w:rPr>
-        <w:t>αντίζηλες επιχειρήσεις, και λιγότερο με το κοινό καλό της εγκατάστασης αυτού του δικτύου.</w:t>
-      </w:r>
-      <w:r>
-        <w:rPr>
-          <w:lang w:val="el-GR"/>
-        </w:rPr>
-        <w:br/>
-      </w:r>
-    </w:p>
-    <w:p>
-      <w:pPr>
-        <w:rPr>
-          <w:lang w:val="el-GR"/>
-        </w:rPr>
-      </w:pPr>
-      <w:r>
-        <w:rPr>
-          <w:lang w:val="el-GR"/>
-        </w:rPr>
-        <w:t>Όλος αυτός ο κόπος και το ανθρώπινο δυναμικό μαζί με τα χρηματικά ποσά που θα επενδυθούν θα ανεβάσουν αναπόφευκτα το κόστος σε παροχές. Αν και προηγούμενος αναφέραμε τους τελικούς χρήστες σαν το τελευταίο κομμάτι της αλυσίδας, στην πραγματικότητα επηρεάζουν όσο κάθε άλλο κομμάτι</w:t>
-      </w:r>
-      <w:r>
-        <w:rPr>
-          <w:lang w:val="el-GR"/>
-        </w:rPr>
-        <w:t>,</w:t>
-      </w:r>
-      <w:r>
-        <w:rPr>
-          <w:lang w:val="el-GR"/>
-        </w:rPr>
-        <w:t xml:space="preserve"> μιας και αν καταφέρουν οι </w:t>
-      </w:r>
-      <w:r>
-        <w:t>Server</w:t>
-      </w:r>
-      <w:r>
-        <w:rPr>
-          <w:lang w:val="el-GR"/>
-        </w:rPr>
-        <w:t xml:space="preserve"> </w:t>
-      </w:r>
-      <w:r>
-        <w:t>Providers</w:t>
-      </w:r>
-      <w:r>
-        <w:rPr>
-          <w:lang w:val="el-GR"/>
-        </w:rPr>
-        <w:t xml:space="preserve"> να εγκαταστήσουν το δίκτυο και τις τεχνολογίες, και οι επιχειρήσεις</w:t>
-      </w:r>
-      <w:r>
-        <w:rPr>
-          <w:lang w:val="el-GR"/>
-        </w:rPr>
-        <w:t xml:space="preserve"> με την σειρά τους</w:t>
-      </w:r>
-      <w:r>
-        <w:rPr>
-          <w:lang w:val="el-GR"/>
-        </w:rPr>
-        <w:t xml:space="preserve"> να το αξιοποιήσουν και να αναπτύξουν εφαρμογές και προϊόντα για τους χρήστες, αν οι χρήστες δεν είναι δεκτικοί σε αυτή την επιπλέον χρέωση, ή δεν βρουν κάποιο άμεσο λόγο να δαπανήσουν αυτά τα χρήματα</w:t>
-      </w:r>
-      <w:r>
-        <w:rPr>
-          <w:lang w:val="el-GR"/>
-        </w:rPr>
-        <w:t>,</w:t>
-      </w:r>
-      <w:r>
-        <w:rPr>
-          <w:lang w:val="el-GR"/>
-        </w:rPr>
-        <w:t xml:space="preserve"> όλο το σύστημα </w:t>
-      </w:r>
-      <w:r>
-        <w:rPr>
-          <w:lang w:val="el-GR"/>
-        </w:rPr>
-        <w:t xml:space="preserve">βρίσκεται σε </w:t>
-      </w:r>
-      <w:r>
-        <w:rPr>
-          <w:lang w:val="el-GR"/>
-        </w:rPr>
-        <w:t>μια δύσκολη</w:t>
-      </w:r>
-      <w:r>
-        <w:rPr>
-          <w:lang w:val="el-GR"/>
-        </w:rPr>
-        <w:t xml:space="preserve"> κατάσταση μιας και δεν υπάρχει καλή επιστροφή της επένδυσης </w:t>
-      </w:r>
-      <w:r>
-        <w:rPr>
-          <w:lang w:val="el-GR"/>
-        </w:rPr>
-        <w:t>στ</w:t>
-      </w:r>
-      <w:r>
-        <w:rPr>
-          <w:lang w:val="el-GR"/>
-        </w:rPr>
-        <w:t>ους παραπάνω συνδετικούς κρίκους.</w:t>
-      </w:r>
-    </w:p>
-    <w:p>
-      <w:pPr>
-        <w:rPr>
-          <w:b/>
-          <w:bCs/>
-          <w:i/>
-          <w:iCs/>
-          <w:color w:val="00B0F0"/>
-          <w:lang w:val="el-GR"/>
-        </w:rPr>
-      </w:pPr>
-    </w:p>
-    <w:p>
-      <w:pPr>
-        <w:rPr>
-          <w:b/>
-          <w:bCs/>
-          <w:i/>
-          <w:iCs/>
-          <w:color w:val="00B0F0"/>
-          <w:lang w:val="el-GR"/>
-        </w:rPr>
-      </w:pPr>
-    </w:p>
-    <w:p>
-      <w:pPr>
-        <w:rPr>
-          <w:lang w:val="el-GR"/>
-        </w:rPr>
-      </w:pPr>
-      <w:r>
-        <w:rPr>
-          <w:b/>
-          <w:bCs/>
-          <w:i/>
-          <w:iCs/>
-          <w:color w:val="00B0F0"/>
-        </w:rPr>
-        <w:t>Challenges</w:t>
-      </w:r>
-      <w:r>
-        <w:rPr>
-          <w:b/>
-          <w:bCs/>
-          <w:i/>
-          <w:iCs/>
-          <w:color w:val="00B0F0"/>
-          <w:lang w:val="el-GR"/>
-        </w:rPr>
-        <w:t xml:space="preserve"> </w:t>
-      </w:r>
-      <w:r>
-        <w:rPr>
-          <w:b/>
-          <w:bCs/>
-          <w:i/>
-          <w:iCs/>
-          <w:color w:val="00B0F0"/>
-        </w:rPr>
-        <w:t>of</w:t>
-      </w:r>
-      <w:r>
-        <w:rPr>
-          <w:b/>
-          <w:bCs/>
-          <w:i/>
-          <w:iCs/>
-          <w:color w:val="00B0F0"/>
-          <w:lang w:val="el-GR"/>
-        </w:rPr>
-        <w:t xml:space="preserve"> </w:t>
-      </w:r>
-      <w:r>
-        <w:rPr>
-          <w:b/>
-          <w:bCs/>
-          <w:i/>
-          <w:iCs/>
-          <w:color w:val="00B0F0"/>
-        </w:rPr>
-        <w:t>Edge</w:t>
-      </w:r>
-      <w:r>
-        <w:rPr>
-          <w:b/>
-          <w:bCs/>
-          <w:i/>
-          <w:iCs/>
-          <w:color w:val="00B0F0"/>
-          <w:lang w:val="el-GR"/>
-        </w:rPr>
-        <w:t xml:space="preserve"> </w:t>
-      </w:r>
-      <w:r>
-        <w:rPr>
-          <w:b/>
-          <w:bCs/>
-          <w:i/>
-          <w:iCs/>
-          <w:color w:val="00B0F0"/>
-        </w:rPr>
-        <w:t>Computing</w:t>
-      </w:r>
-      <w:r>
-        <w:rPr>
-          <w:b/>
-          <w:bCs/>
-          <w:i/>
-          <w:iCs/>
-          <w:color w:val="00B0F0"/>
-          <w:lang w:val="el-GR"/>
-        </w:rPr>
-        <w:t xml:space="preserve"> &amp; </w:t>
-      </w:r>
-      <w:r>
-        <w:rPr>
-          <w:b/>
-          <w:bCs/>
-          <w:i/>
-          <w:iCs/>
-          <w:color w:val="00B0F0"/>
-        </w:rPr>
-        <w:t>Caching</w:t>
-      </w:r>
-      <w:r>
-        <w:rPr>
-          <w:b/>
-          <w:bCs/>
-          <w:i/>
-          <w:iCs/>
-          <w:color w:val="00B0F0"/>
-          <w:lang w:val="el-GR"/>
-        </w:rPr>
-        <w:t xml:space="preserve"> (</w:t>
-      </w:r>
-      <w:r>
-        <w:rPr>
-          <w:b/>
-          <w:bCs/>
-          <w:i/>
-          <w:iCs/>
-          <w:color w:val="00B0F0"/>
-        </w:rPr>
-        <w:t>cont</w:t>
-      </w:r>
-      <w:r>
-        <w:rPr>
-          <w:b/>
-          <w:bCs/>
-          <w:i/>
-          <w:iCs/>
-          <w:color w:val="00B0F0"/>
-          <w:lang w:val="el-GR"/>
-        </w:rPr>
-        <w:t>.</w:t>
-      </w:r>
-      <w:r>
-        <w:rPr>
-          <w:b/>
-          <w:bCs/>
-          <w:i/>
-          <w:iCs/>
-          <w:color w:val="00B0F0"/>
-          <w:lang w:val="el-GR"/>
-        </w:rPr>
-        <w:t xml:space="preserve">) </w:t>
-      </w:r>
-      <w:r>
-        <w:rPr>
-          <w:b/>
-          <w:bCs/>
-          <w:i/>
-          <w:iCs/>
-          <w:color w:val="00B0F0"/>
-          <w:lang w:val="el-GR"/>
-        </w:rPr>
-        <w:t xml:space="preserve">-  </w:t>
-      </w:r>
-      <w:r>
-        <w:rPr>
-          <w:b/>
-          <w:bCs/>
-          <w:i/>
-          <w:iCs/>
-          <w:color w:val="00B0F0"/>
-          <w:lang w:val="el-GR"/>
-        </w:rPr>
-        <w:t>5</w:t>
-      </w:r>
-      <w:r>
-        <w:rPr>
-          <w:lang w:val="el-GR"/>
-        </w:rPr>
-        <w:br/>
-      </w:r>
-      <w:r>
-        <w:rPr>
-          <w:lang w:val="el-GR"/>
-        </w:rPr>
-        <w:t>Τώρα πάμε σε κάποια λίγο πιο συγκεκριμένα προβλήματα.</w:t>
+      <w:r>
+        <w:rPr>
+          <w:lang w:val="el-GR"/>
+        </w:rPr>
+        <w:t xml:space="preserve">Τώρα πάμε σε κάποια πιο </w:t>
+      </w:r>
+      <w:r>
+        <w:rPr>
+          <w:lang w:val="el-GR"/>
+        </w:rPr>
+        <w:t>ειδικά</w:t>
+      </w:r>
+      <w:r>
+        <w:rPr>
+          <w:lang w:val="el-GR"/>
+        </w:rPr>
+        <w:t xml:space="preserve"> προβλήματα.</w:t>
       </w:r>
     </w:p>
     <w:p>
@@ -4119,19 +4276,31 @@
         <w:rPr>
           <w:lang w:val="el-GR"/>
         </w:rPr>
-        <w:t>η επεκτασιμότητα</w:t>
-      </w:r>
-      <w:r>
-        <w:rPr>
-          <w:lang w:val="el-GR"/>
-        </w:rPr>
-        <w:t xml:space="preserve"> που</w:t>
-      </w:r>
-      <w:r>
-        <w:rPr>
-          <w:lang w:val="el-GR"/>
-        </w:rPr>
-        <w:t xml:space="preserve"> δημιουργεί ένα μεγάλο δίλημμα. Από την μια γνωρίζουμε ότι αν </w:t>
+        <w:t xml:space="preserve">έχουμε την </w:t>
+      </w:r>
+      <w:r>
+        <w:rPr>
+          <w:lang w:val="el-GR"/>
+        </w:rPr>
+        <w:t>επεκτασιμότητα</w:t>
+      </w:r>
+      <w:r>
+        <w:rPr>
+          <w:lang w:val="el-GR"/>
+        </w:rPr>
+        <w:t xml:space="preserve"> </w:t>
+      </w:r>
+      <w:r>
+        <w:rPr>
+          <w:lang w:val="el-GR"/>
+        </w:rPr>
+        <w:t xml:space="preserve">η οποία </w:t>
+      </w:r>
+      <w:r>
+        <w:rPr>
+          <w:lang w:val="el-GR"/>
+        </w:rPr>
+        <w:t xml:space="preserve">δημιουργεί ένα μεγάλο δίλημμα. Από την μια γνωρίζουμε ότι αν </w:t>
       </w:r>
       <w:r>
         <w:rPr>
@@ -4257,13 +4426,31 @@
         <w:rPr>
           <w:lang w:val="el-GR"/>
         </w:rPr>
-        <w:t xml:space="preserve"> αλλά και των </w:t>
-      </w:r>
-      <w:r>
-        <w:rPr>
-          <w:lang w:val="el-GR"/>
-        </w:rPr>
-        <w:t xml:space="preserve">μεγάλο όγκο των </w:t>
+        <w:t xml:space="preserve"> αλλά και </w:t>
+      </w:r>
+      <w:r>
+        <w:rPr>
+          <w:lang w:val="el-GR"/>
+        </w:rPr>
+        <w:t>ο</w:t>
+      </w:r>
+      <w:r>
+        <w:rPr>
+          <w:lang w:val="el-GR"/>
+        </w:rPr>
+        <w:t xml:space="preserve"> </w:t>
+      </w:r>
+      <w:r>
+        <w:rPr>
+          <w:lang w:val="el-GR"/>
+        </w:rPr>
+        <w:t>μεγάλο όγκο</w:t>
+      </w:r>
+      <w:r>
+        <w:rPr>
+          <w:lang w:val="el-GR"/>
+        </w:rPr>
+        <w:t xml:space="preserve"> </w:t>
       </w:r>
       <w:r>
         <w:rPr>
@@ -4329,19 +4516,37 @@
         <w:rPr>
           <w:lang w:val="el-GR"/>
         </w:rPr>
-        <w:t>για</w:t>
-      </w:r>
-      <w:r>
-        <w:rPr>
-          <w:lang w:val="el-GR"/>
-        </w:rPr>
-        <w:t xml:space="preserve"> την </w:t>
-      </w:r>
-      <w:r>
-        <w:rPr>
-          <w:lang w:val="el-GR"/>
-        </w:rPr>
-        <w:t>κάλυψη τους,</w:t>
+        <w:t>να</w:t>
+      </w:r>
+      <w:r>
+        <w:rPr>
+          <w:lang w:val="el-GR"/>
+        </w:rPr>
+        <w:t xml:space="preserve"> τ</w:t>
+      </w:r>
+      <w:r>
+        <w:rPr>
+          <w:lang w:val="el-GR"/>
+        </w:rPr>
+        <w:t>ις</w:t>
+      </w:r>
+      <w:r>
+        <w:rPr>
+          <w:lang w:val="el-GR"/>
+        </w:rPr>
+        <w:t xml:space="preserve"> </w:t>
+      </w:r>
+      <w:r>
+        <w:rPr>
+          <w:lang w:val="el-GR"/>
+        </w:rPr>
+        <w:t>καλύψει</w:t>
+      </w:r>
+      <w:r>
+        <w:rPr>
+          <w:lang w:val="el-GR"/>
+        </w:rPr>
+        <w:t>,</w:t>
       </w:r>
       <w:r>
         <w:rPr>
@@ -4359,7 +4564,19 @@
         <w:rPr>
           <w:lang w:val="el-GR"/>
         </w:rPr>
-        <w:t>έξοδα τα οποία θα αποσβεσθούν σε</w:t>
+        <w:t xml:space="preserve">έξοδα </w:t>
+      </w:r>
+      <w:r>
+        <w:rPr>
+          <w:lang w:val="el-GR"/>
+        </w:rPr>
+        <w:t>στο τώρα τα</w:t>
+      </w:r>
+      <w:r>
+        <w:rPr>
+          <w:lang w:val="el-GR"/>
+        </w:rPr>
+        <w:t xml:space="preserve"> οποία θα αποσβεσθούν σε</w:t>
       </w:r>
       <w:r>
         <w:rPr>
@@ -4371,8 +4588,34 @@
         <w:rPr>
           <w:lang w:val="el-GR"/>
         </w:rPr>
-        <w:t xml:space="preserve"> βάθος 20 χρόνων.</w:t>
-      </w:r>
+        <w:t xml:space="preserve"> ΒΑΘΟΣ ΕΙΚΟΣΙ</w:t>
+      </w:r>
+      <w:r>
+        <w:rPr>
+          <w:lang w:val="el-GR"/>
+        </w:rPr>
+        <w:t xml:space="preserve"> χρόνων</w:t>
+      </w:r>
+      <w:r>
+        <w:rPr>
+          <w:lang w:val="el-GR"/>
+        </w:rPr>
+        <w:t xml:space="preserve"> και </w:t>
+      </w:r>
+      <w:r>
+        <w:rPr>
+          <w:lang w:val="el-GR"/>
+        </w:rPr>
+        <w:t>άνω</w:t>
+      </w:r>
+      <w:r>
+        <w:rPr>
+          <w:lang w:val="el-GR"/>
+        </w:rPr>
+        <w:t>.</w:t>
+      </w:r>
+      <w:bookmarkStart w:id="0" w:name="_GoBack"/>
+      <w:bookmarkEnd w:id="0"/>
       <w:r>
         <w:rPr>
           <w:lang w:val="el-GR"/>
@@ -4833,32 +5076,20 @@
         <w:rPr>
           <w:lang w:val="el-GR"/>
         </w:rPr>
-        <w:t xml:space="preserve"> </w:t>
-      </w:r>
-      <w:r>
-        <w:rPr>
-          <w:lang w:val="el-GR"/>
-        </w:rPr>
-        <w:t>Αυτό</w:t>
-      </w:r>
-      <w:r>
-        <w:rPr>
-          <w:lang w:val="el-GR"/>
-        </w:rPr>
-        <w:t xml:space="preserve"> προσθέτει ακόμα μεγαλύτερο κόστος και ανάγκη </w:t>
-      </w:r>
-      <w:r>
-        <w:rPr>
-          <w:lang w:val="el-GR"/>
-        </w:rPr>
-        <w:t>για</w:t>
-      </w:r>
-      <w:r>
-        <w:rPr>
-          <w:lang w:val="el-GR"/>
-        </w:rPr>
-        <w:t xml:space="preserve"> ανθρώπινο δυναμικό. </w:t>
-      </w:r>
+        <w:br/>
+      </w:r>
+    </w:p>
+    <w:p>
+      <w:pPr>
+        <w:pStyle w:val="ListParagraph"/>
+        <w:numPr>
+          <w:ilvl w:val="0"/>
+          <w:numId w:val="1"/>
+        </w:numPr>
+        <w:rPr>
+          <w:lang w:val="el-GR"/>
+        </w:rPr>
+      </w:pPr>
       <w:r>
         <w:rPr>
           <w:lang w:val="el-GR"/>

</xml_diff>